<commit_message>
CD and DB update
</commit_message>
<xml_diff>
--- a/Documentatie KillerApp Semester 2.docx
+++ b/Documentatie KillerApp Semester 2.docx
@@ -10,6 +10,7 @@
           <w:docPartUnique/>
         </w:docPartObj>
       </w:sdtPr>
+      <w:sdtEndPr/>
       <w:sdtContent>
         <w:p>
           <w:r>
@@ -356,6 +357,7 @@
                                   <w:dataBinding w:prefixMappings="xmlns:ns0='http://purl.org/dc/elements/1.1/' xmlns:ns1='http://schemas.openxmlformats.org/package/2006/metadata/core-properties' " w:xpath="/ns1:coreProperties[1]/ns0:creator[1]" w:storeItemID="{6C3C8BC8-F283-45AE-878A-BAB7291924A1}"/>
                                   <w:text/>
                                 </w:sdtPr>
+                                <w:sdtEndPr/>
                                 <w:sdtContent>
                                   <w:p>
                                     <w:pPr>
@@ -402,6 +404,7 @@
                                     <w:dataBinding w:prefixMappings="xmlns:ns0='http://schemas.microsoft.com/office/2006/coverPageProps' " w:xpath="/ns0:CoverPageProperties[1]/ns0:CompanyEmail[1]" w:storeItemID="{55AF091B-3C7A-41E3-B477-F2FDAA23CFDA}"/>
                                     <w:text/>
                                   </w:sdtPr>
+                                  <w:sdtEndPr/>
                                   <w:sdtContent>
                                     <w:r>
                                       <w:rPr>
@@ -456,6 +459,7 @@
                             <w:dataBinding w:prefixMappings="xmlns:ns0='http://purl.org/dc/elements/1.1/' xmlns:ns1='http://schemas.openxmlformats.org/package/2006/metadata/core-properties' " w:xpath="/ns1:coreProperties[1]/ns0:creator[1]" w:storeItemID="{6C3C8BC8-F283-45AE-878A-BAB7291924A1}"/>
                             <w:text/>
                           </w:sdtPr>
+                          <w:sdtEndPr/>
                           <w:sdtContent>
                             <w:p>
                               <w:pPr>
@@ -502,6 +506,7 @@
                               <w:dataBinding w:prefixMappings="xmlns:ns0='http://schemas.microsoft.com/office/2006/coverPageProps' " w:xpath="/ns0:CoverPageProperties[1]/ns0:CompanyEmail[1]" w:storeItemID="{55AF091B-3C7A-41E3-B477-F2FDAA23CFDA}"/>
                               <w:text/>
                             </w:sdtPr>
+                            <w:sdtEndPr/>
                             <w:sdtContent>
                               <w:r>
                                 <w:rPr>
@@ -598,6 +603,7 @@
                                   <w:dataBinding w:prefixMappings="xmlns:ns0='http://schemas.microsoft.com/office/2006/coverPageProps' " w:xpath="/ns0:CoverPageProperties[1]/ns0:Abstract[1]" w:storeItemID="{55AF091B-3C7A-41E3-B477-F2FDAA23CFDA}"/>
                                   <w:text w:multiLine="1"/>
                                 </w:sdtPr>
+                                <w:sdtEndPr/>
                                 <w:sdtContent>
                                   <w:p>
                                     <w:pPr>
@@ -676,6 +682,7 @@
                             <w:dataBinding w:prefixMappings="xmlns:ns0='http://schemas.microsoft.com/office/2006/coverPageProps' " w:xpath="/ns0:CoverPageProperties[1]/ns0:Abstract[1]" w:storeItemID="{55AF091B-3C7A-41E3-B477-F2FDAA23CFDA}"/>
                             <w:text w:multiLine="1"/>
                           </w:sdtPr>
+                          <w:sdtEndPr/>
                           <w:sdtContent>
                             <w:p>
                               <w:pPr>
@@ -841,6 +848,7 @@
                                   <w:dataBinding w:prefixMappings="xmlns:ns0='http://purl.org/dc/elements/1.1/' xmlns:ns1='http://schemas.openxmlformats.org/package/2006/metadata/core-properties' " w:xpath="/ns1:coreProperties[1]/ns0:subject[1]" w:storeItemID="{6C3C8BC8-F283-45AE-878A-BAB7291924A1}"/>
                                   <w:text/>
                                 </w:sdtPr>
+                                <w:sdtEndPr/>
                                 <w:sdtContent>
                                   <w:p>
                                     <w:pPr>
@@ -942,6 +950,7 @@
                             <w:dataBinding w:prefixMappings="xmlns:ns0='http://purl.org/dc/elements/1.1/' xmlns:ns1='http://schemas.openxmlformats.org/package/2006/metadata/core-properties' " w:xpath="/ns1:coreProperties[1]/ns0:subject[1]" w:storeItemID="{6C3C8BC8-F283-45AE-878A-BAB7291924A1}"/>
                             <w:text/>
                           </w:sdtPr>
+                          <w:sdtEndPr/>
                           <w:sdtContent>
                             <w:p>
                               <w:pPr>
@@ -3164,6 +3173,7 @@
               </w:rPr>
               <w:t xml:space="preserve">Film </w:t>
             </w:r>
+            <w:proofErr w:type="gramStart"/>
             <w:r>
               <w:rPr>
                 <w:rFonts w:ascii="Times New Roman" w:eastAsia="Times New Roman" w:hAnsi="Times New Roman" w:cs="Times New Roman"/>
@@ -3180,7 +3190,17 @@
                 <w:szCs w:val="24"/>
                 <w:lang w:eastAsia="nl-NL"/>
               </w:rPr>
-              <w:t xml:space="preserve">oevoegen // </w:t>
+              <w:t>oevoegen /</w:t>
+            </w:r>
+            <w:proofErr w:type="gramEnd"/>
+            <w:r>
+              <w:rPr>
+                <w:rFonts w:ascii="Times New Roman" w:eastAsia="Times New Roman" w:hAnsi="Times New Roman" w:cs="Times New Roman"/>
+                <w:sz w:val="24"/>
+                <w:szCs w:val="24"/>
+                <w:lang w:eastAsia="nl-NL"/>
+              </w:rPr>
+              <w:t xml:space="preserve">/ </w:t>
             </w:r>
             <w:r>
               <w:rPr>
@@ -3424,16 +3444,7 @@
                 <w:szCs w:val="24"/>
                 <w:lang w:eastAsia="nl-NL"/>
               </w:rPr>
-              <w:t>De gebruiker is ingelogd als administrator</w:t>
-            </w:r>
-            <w:r>
-              <w:rPr>
-                <w:rFonts w:ascii="Times New Roman" w:eastAsia="Times New Roman" w:hAnsi="Times New Roman" w:cs="Times New Roman"/>
-                <w:sz w:val="24"/>
-                <w:szCs w:val="24"/>
-                <w:lang w:eastAsia="nl-NL"/>
-              </w:rPr>
-              <w:t>, en is op de pagina ‘</w:t>
+              <w:t>De gebruiker is ingelogd als administrator, en is op de pagina ‘</w:t>
             </w:r>
             <w:proofErr w:type="spellStart"/>
             <w:r>
@@ -3762,10 +3773,7 @@
         </w:tc>
       </w:tr>
     </w:tbl>
-    <w:p>
-      <w:bookmarkStart w:id="7" w:name="_GoBack"/>
-      <w:bookmarkEnd w:id="7"/>
-    </w:p>
+    <w:p/>
     <w:p>
       <w:pPr>
         <w:spacing w:after="0" w:line="240" w:lineRule="auto"/>
@@ -3863,7 +3871,27 @@
                 <w:szCs w:val="24"/>
                 <w:lang w:eastAsia="nl-NL"/>
               </w:rPr>
-              <w:t xml:space="preserve">Film Verwijderen // </w:t>
+              <w:t xml:space="preserve">Film </w:t>
+            </w:r>
+            <w:proofErr w:type="gramStart"/>
+            <w:r>
+              <w:rPr>
+                <w:rFonts w:ascii="Times New Roman" w:eastAsia="Times New Roman" w:hAnsi="Times New Roman" w:cs="Times New Roman"/>
+                <w:sz w:val="24"/>
+                <w:szCs w:val="24"/>
+                <w:lang w:eastAsia="nl-NL"/>
+              </w:rPr>
+              <w:t>Verwijderen /</w:t>
+            </w:r>
+            <w:proofErr w:type="gramEnd"/>
+            <w:r>
+              <w:rPr>
+                <w:rFonts w:ascii="Times New Roman" w:eastAsia="Times New Roman" w:hAnsi="Times New Roman" w:cs="Times New Roman"/>
+                <w:sz w:val="24"/>
+                <w:szCs w:val="24"/>
+                <w:lang w:eastAsia="nl-NL"/>
+              </w:rPr>
+              <w:t xml:space="preserve">/ </w:t>
             </w:r>
             <w:r>
               <w:rPr>
@@ -4216,7 +4244,27 @@
                 <w:szCs w:val="24"/>
                 <w:lang w:eastAsia="nl-NL"/>
               </w:rPr>
-              <w:t>kiest welke film hij/zij wilt verwijderen</w:t>
+              <w:t xml:space="preserve">kiest welke film hij/zij </w:t>
+            </w:r>
+            <w:proofErr w:type="gramStart"/>
+            <w:r>
+              <w:rPr>
+                <w:rFonts w:ascii="Times New Roman" w:eastAsia="Times New Roman" w:hAnsi="Times New Roman" w:cs="Times New Roman"/>
+                <w:sz w:val="24"/>
+                <w:szCs w:val="24"/>
+                <w:lang w:eastAsia="nl-NL"/>
+              </w:rPr>
+              <w:t>wilt</w:t>
+            </w:r>
+            <w:proofErr w:type="gramEnd"/>
+            <w:r>
+              <w:rPr>
+                <w:rFonts w:ascii="Times New Roman" w:eastAsia="Times New Roman" w:hAnsi="Times New Roman" w:cs="Times New Roman"/>
+                <w:sz w:val="24"/>
+                <w:szCs w:val="24"/>
+                <w:lang w:eastAsia="nl-NL"/>
+              </w:rPr>
+              <w:t xml:space="preserve"> verwijderen</w:t>
             </w:r>
             <w:r>
               <w:rPr>
@@ -4526,7 +4574,27 @@
                 <w:szCs w:val="24"/>
                 <w:lang w:eastAsia="nl-NL"/>
               </w:rPr>
-              <w:t>Film aanpassen //</w:t>
+              <w:t xml:space="preserve">Film </w:t>
+            </w:r>
+            <w:proofErr w:type="gramStart"/>
+            <w:r>
+              <w:rPr>
+                <w:rFonts w:ascii="Times New Roman" w:eastAsia="Times New Roman" w:hAnsi="Times New Roman" w:cs="Times New Roman"/>
+                <w:sz w:val="24"/>
+                <w:szCs w:val="24"/>
+                <w:lang w:eastAsia="nl-NL"/>
+              </w:rPr>
+              <w:t>aanpassen /</w:t>
+            </w:r>
+            <w:proofErr w:type="gramEnd"/>
+            <w:r>
+              <w:rPr>
+                <w:rFonts w:ascii="Times New Roman" w:eastAsia="Times New Roman" w:hAnsi="Times New Roman" w:cs="Times New Roman"/>
+                <w:sz w:val="24"/>
+                <w:szCs w:val="24"/>
+                <w:lang w:eastAsia="nl-NL"/>
+              </w:rPr>
+              <w:t>/</w:t>
             </w:r>
             <w:r>
               <w:rPr>
@@ -4788,25 +4856,7 @@
                 <w:szCs w:val="24"/>
                 <w:lang w:eastAsia="nl-NL"/>
               </w:rPr>
-              <w:t xml:space="preserve">De </w:t>
-            </w:r>
-            <w:r>
-              <w:rPr>
-                <w:rFonts w:ascii="Times New Roman" w:eastAsia="Times New Roman" w:hAnsi="Times New Roman" w:cs="Times New Roman"/>
-                <w:sz w:val="24"/>
-                <w:szCs w:val="24"/>
-                <w:lang w:eastAsia="nl-NL"/>
-              </w:rPr>
-              <w:t>gebruiker is ingelogd als administrator</w:t>
-            </w:r>
-            <w:r>
-              <w:rPr>
-                <w:rFonts w:ascii="Times New Roman" w:eastAsia="Times New Roman" w:hAnsi="Times New Roman" w:cs="Times New Roman"/>
-                <w:sz w:val="24"/>
-                <w:szCs w:val="24"/>
-                <w:lang w:eastAsia="nl-NL"/>
-              </w:rPr>
-              <w:t>, en is op de pagina ‘</w:t>
+              <w:t>De gebruiker is ingelogd als administrator, en is op de pagina ‘</w:t>
             </w:r>
             <w:proofErr w:type="spellStart"/>
             <w:r>
@@ -4915,25 +4965,27 @@
                 <w:szCs w:val="24"/>
                 <w:lang w:eastAsia="nl-NL"/>
               </w:rPr>
-              <w:t xml:space="preserve">De administrator kiest welke film hij/zij wilt </w:t>
-            </w:r>
-            <w:r>
-              <w:rPr>
-                <w:rFonts w:ascii="Times New Roman" w:eastAsia="Times New Roman" w:hAnsi="Times New Roman" w:cs="Times New Roman"/>
-                <w:sz w:val="24"/>
-                <w:szCs w:val="24"/>
-                <w:lang w:eastAsia="nl-NL"/>
-              </w:rPr>
-              <w:t>aanpassen</w:t>
-            </w:r>
-            <w:r>
-              <w:rPr>
-                <w:rFonts w:ascii="Times New Roman" w:eastAsia="Times New Roman" w:hAnsi="Times New Roman" w:cs="Times New Roman"/>
-                <w:sz w:val="24"/>
-                <w:szCs w:val="24"/>
-                <w:lang w:eastAsia="nl-NL"/>
-              </w:rPr>
-              <w:t>.</w:t>
+              <w:t xml:space="preserve">De administrator kiest welke film hij/zij </w:t>
+            </w:r>
+            <w:proofErr w:type="gramStart"/>
+            <w:r>
+              <w:rPr>
+                <w:rFonts w:ascii="Times New Roman" w:eastAsia="Times New Roman" w:hAnsi="Times New Roman" w:cs="Times New Roman"/>
+                <w:sz w:val="24"/>
+                <w:szCs w:val="24"/>
+                <w:lang w:eastAsia="nl-NL"/>
+              </w:rPr>
+              <w:t>wilt</w:t>
+            </w:r>
+            <w:proofErr w:type="gramEnd"/>
+            <w:r>
+              <w:rPr>
+                <w:rFonts w:ascii="Times New Roman" w:eastAsia="Times New Roman" w:hAnsi="Times New Roman" w:cs="Times New Roman"/>
+                <w:sz w:val="24"/>
+                <w:szCs w:val="24"/>
+                <w:lang w:eastAsia="nl-NL"/>
+              </w:rPr>
+              <w:t xml:space="preserve"> aanpassen.</w:t>
             </w:r>
           </w:p>
           <w:p>
@@ -5287,7 +5339,27 @@
                 <w:szCs w:val="24"/>
                 <w:lang w:eastAsia="nl-NL"/>
               </w:rPr>
-              <w:t xml:space="preserve">Film informatie bekijken // </w:t>
+              <w:t xml:space="preserve">Film informatie </w:t>
+            </w:r>
+            <w:proofErr w:type="gramStart"/>
+            <w:r>
+              <w:rPr>
+                <w:rFonts w:ascii="Times New Roman" w:eastAsia="Times New Roman" w:hAnsi="Times New Roman" w:cs="Times New Roman"/>
+                <w:sz w:val="24"/>
+                <w:szCs w:val="24"/>
+                <w:lang w:eastAsia="nl-NL"/>
+              </w:rPr>
+              <w:t>bekijken /</w:t>
+            </w:r>
+            <w:proofErr w:type="gramEnd"/>
+            <w:r>
+              <w:rPr>
+                <w:rFonts w:ascii="Times New Roman" w:eastAsia="Times New Roman" w:hAnsi="Times New Roman" w:cs="Times New Roman"/>
+                <w:sz w:val="24"/>
+                <w:szCs w:val="24"/>
+                <w:lang w:eastAsia="nl-NL"/>
+              </w:rPr>
+              <w:t xml:space="preserve">/ </w:t>
             </w:r>
             <w:r>
               <w:rPr>
@@ -5515,14 +5587,25 @@
                 <w:lang w:eastAsia="nl-NL"/>
               </w:rPr>
             </w:pPr>
-            <w:r>
-              <w:rPr>
-                <w:rFonts w:ascii="Times New Roman" w:eastAsia="Times New Roman" w:hAnsi="Times New Roman" w:cs="Times New Roman"/>
-                <w:sz w:val="24"/>
-                <w:szCs w:val="24"/>
-                <w:lang w:eastAsia="nl-NL"/>
-              </w:rPr>
-              <w:t>De gebruik is op de pagina ‘</w:t>
+            <w:proofErr w:type="gramStart"/>
+            <w:r>
+              <w:rPr>
+                <w:rFonts w:ascii="Times New Roman" w:eastAsia="Times New Roman" w:hAnsi="Times New Roman" w:cs="Times New Roman"/>
+                <w:sz w:val="24"/>
+                <w:szCs w:val="24"/>
+                <w:lang w:eastAsia="nl-NL"/>
+              </w:rPr>
+              <w:t>De</w:t>
+            </w:r>
+            <w:proofErr w:type="gramEnd"/>
+            <w:r>
+              <w:rPr>
+                <w:rFonts w:ascii="Times New Roman" w:eastAsia="Times New Roman" w:hAnsi="Times New Roman" w:cs="Times New Roman"/>
+                <w:sz w:val="24"/>
+                <w:szCs w:val="24"/>
+                <w:lang w:eastAsia="nl-NL"/>
+              </w:rPr>
+              <w:t xml:space="preserve"> gebruik is op de pagina ‘</w:t>
             </w:r>
             <w:proofErr w:type="spellStart"/>
             <w:r>
@@ -5617,7 +5700,27 @@
                 <w:szCs w:val="24"/>
                 <w:lang w:eastAsia="nl-NL"/>
               </w:rPr>
-              <w:t>1. De gebruiker kiest de film waar hij/zij meer informatie over wilt weten.</w:t>
+              <w:t xml:space="preserve">1. De gebruiker kiest de film waar hij/zij meer informatie over </w:t>
+            </w:r>
+            <w:proofErr w:type="gramStart"/>
+            <w:r>
+              <w:rPr>
+                <w:rFonts w:ascii="Times New Roman" w:eastAsia="Times New Roman" w:hAnsi="Times New Roman" w:cs="Times New Roman"/>
+                <w:sz w:val="24"/>
+                <w:szCs w:val="24"/>
+                <w:lang w:eastAsia="nl-NL"/>
+              </w:rPr>
+              <w:t>wilt</w:t>
+            </w:r>
+            <w:proofErr w:type="gramEnd"/>
+            <w:r>
+              <w:rPr>
+                <w:rFonts w:ascii="Times New Roman" w:eastAsia="Times New Roman" w:hAnsi="Times New Roman" w:cs="Times New Roman"/>
+                <w:sz w:val="24"/>
+                <w:szCs w:val="24"/>
+                <w:lang w:eastAsia="nl-NL"/>
+              </w:rPr>
+              <w:t xml:space="preserve"> weten.</w:t>
             </w:r>
           </w:p>
           <w:p>
@@ -5884,7 +5987,27 @@
                 <w:szCs w:val="24"/>
                 <w:lang w:eastAsia="nl-NL"/>
               </w:rPr>
-              <w:t xml:space="preserve">Kaartjes reserveren voor een film // </w:t>
+              <w:t xml:space="preserve">Kaartjes reserveren voor een </w:t>
+            </w:r>
+            <w:proofErr w:type="gramStart"/>
+            <w:r>
+              <w:rPr>
+                <w:rFonts w:ascii="Times New Roman" w:eastAsia="Times New Roman" w:hAnsi="Times New Roman" w:cs="Times New Roman"/>
+                <w:sz w:val="24"/>
+                <w:szCs w:val="24"/>
+                <w:lang w:eastAsia="nl-NL"/>
+              </w:rPr>
+              <w:t>film /</w:t>
+            </w:r>
+            <w:proofErr w:type="gramEnd"/>
+            <w:r>
+              <w:rPr>
+                <w:rFonts w:ascii="Times New Roman" w:eastAsia="Times New Roman" w:hAnsi="Times New Roman" w:cs="Times New Roman"/>
+                <w:sz w:val="24"/>
+                <w:szCs w:val="24"/>
+                <w:lang w:eastAsia="nl-NL"/>
+              </w:rPr>
+              <w:t xml:space="preserve">/ </w:t>
             </w:r>
             <w:r>
               <w:rPr>
@@ -6119,7 +6242,27 @@
                 <w:szCs w:val="24"/>
                 <w:lang w:eastAsia="nl-NL"/>
               </w:rPr>
-              <w:t>De gebruiker is ingelogd en is op de informatie pagina van de gekozen film.</w:t>
+              <w:t xml:space="preserve">De gebruiker is ingelogd en is op de </w:t>
+            </w:r>
+            <w:proofErr w:type="gramStart"/>
+            <w:r>
+              <w:rPr>
+                <w:rFonts w:ascii="Times New Roman" w:eastAsia="Times New Roman" w:hAnsi="Times New Roman" w:cs="Times New Roman"/>
+                <w:sz w:val="24"/>
+                <w:szCs w:val="24"/>
+                <w:lang w:eastAsia="nl-NL"/>
+              </w:rPr>
+              <w:t>informatie pagina</w:t>
+            </w:r>
+            <w:proofErr w:type="gramEnd"/>
+            <w:r>
+              <w:rPr>
+                <w:rFonts w:ascii="Times New Roman" w:eastAsia="Times New Roman" w:hAnsi="Times New Roman" w:cs="Times New Roman"/>
+                <w:sz w:val="24"/>
+                <w:szCs w:val="24"/>
+                <w:lang w:eastAsia="nl-NL"/>
+              </w:rPr>
+              <w:t xml:space="preserve"> van de gekozen film.</w:t>
             </w:r>
           </w:p>
         </w:tc>
@@ -6234,7 +6377,27 @@
                 <w:szCs w:val="24"/>
                 <w:lang w:eastAsia="nl-NL"/>
               </w:rPr>
-              <w:t>3. De gebruiker kiest welke stoelen hij/zij wilt reserveren.</w:t>
+              <w:t xml:space="preserve">3. De gebruiker kiest welke stoelen hij/zij </w:t>
+            </w:r>
+            <w:proofErr w:type="gramStart"/>
+            <w:r>
+              <w:rPr>
+                <w:rFonts w:ascii="Times New Roman" w:eastAsia="Times New Roman" w:hAnsi="Times New Roman" w:cs="Times New Roman"/>
+                <w:sz w:val="24"/>
+                <w:szCs w:val="24"/>
+                <w:lang w:eastAsia="nl-NL"/>
+              </w:rPr>
+              <w:t>wilt</w:t>
+            </w:r>
+            <w:proofErr w:type="gramEnd"/>
+            <w:r>
+              <w:rPr>
+                <w:rFonts w:ascii="Times New Roman" w:eastAsia="Times New Roman" w:hAnsi="Times New Roman" w:cs="Times New Roman"/>
+                <w:sz w:val="24"/>
+                <w:szCs w:val="24"/>
+                <w:lang w:eastAsia="nl-NL"/>
+              </w:rPr>
+              <w:t xml:space="preserve"> reserveren.</w:t>
             </w:r>
           </w:p>
           <w:p>
@@ -6522,14 +6685,25 @@
                 <w:lang w:eastAsia="nl-NL"/>
               </w:rPr>
             </w:pPr>
-            <w:r>
-              <w:rPr>
-                <w:rFonts w:ascii="Times New Roman" w:eastAsia="Times New Roman" w:hAnsi="Times New Roman" w:cs="Times New Roman"/>
-                <w:sz w:val="24"/>
-                <w:szCs w:val="24"/>
-                <w:lang w:eastAsia="nl-NL"/>
-              </w:rPr>
-              <w:t xml:space="preserve">Inloggen // </w:t>
+            <w:proofErr w:type="gramStart"/>
+            <w:r>
+              <w:rPr>
+                <w:rFonts w:ascii="Times New Roman" w:eastAsia="Times New Roman" w:hAnsi="Times New Roman" w:cs="Times New Roman"/>
+                <w:sz w:val="24"/>
+                <w:szCs w:val="24"/>
+                <w:lang w:eastAsia="nl-NL"/>
+              </w:rPr>
+              <w:t>Inloggen /</w:t>
+            </w:r>
+            <w:proofErr w:type="gramEnd"/>
+            <w:r>
+              <w:rPr>
+                <w:rFonts w:ascii="Times New Roman" w:eastAsia="Times New Roman" w:hAnsi="Times New Roman" w:cs="Times New Roman"/>
+                <w:sz w:val="24"/>
+                <w:szCs w:val="24"/>
+                <w:lang w:eastAsia="nl-NL"/>
+              </w:rPr>
+              <w:t xml:space="preserve">/ </w:t>
             </w:r>
             <w:r>
               <w:rPr>
@@ -7177,7 +7351,27 @@
                 <w:szCs w:val="24"/>
                 <w:lang w:eastAsia="nl-NL"/>
               </w:rPr>
-              <w:t xml:space="preserve">Account aanmaken // </w:t>
+              <w:t xml:space="preserve">Account </w:t>
+            </w:r>
+            <w:proofErr w:type="gramStart"/>
+            <w:r>
+              <w:rPr>
+                <w:rFonts w:ascii="Times New Roman" w:eastAsia="Times New Roman" w:hAnsi="Times New Roman" w:cs="Times New Roman"/>
+                <w:sz w:val="24"/>
+                <w:szCs w:val="24"/>
+                <w:lang w:eastAsia="nl-NL"/>
+              </w:rPr>
+              <w:t>aanmaken /</w:t>
+            </w:r>
+            <w:proofErr w:type="gramEnd"/>
+            <w:r>
+              <w:rPr>
+                <w:rFonts w:ascii="Times New Roman" w:eastAsia="Times New Roman" w:hAnsi="Times New Roman" w:cs="Times New Roman"/>
+                <w:sz w:val="24"/>
+                <w:szCs w:val="24"/>
+                <w:lang w:eastAsia="nl-NL"/>
+              </w:rPr>
+              <w:t xml:space="preserve">/ </w:t>
             </w:r>
             <w:r>
               <w:rPr>
@@ -8704,11 +8898,11 @@
       <w:pPr>
         <w:pStyle w:val="Kop2"/>
       </w:pPr>
-      <w:bookmarkStart w:id="8" w:name="_Toc1475320"/>
+      <w:bookmarkStart w:id="7" w:name="_Toc1475320"/>
       <w:r>
         <w:t>Test cases:</w:t>
       </w:r>
-      <w:bookmarkEnd w:id="8"/>
+      <w:bookmarkEnd w:id="7"/>
     </w:p>
     <w:p/>
     <w:p/>
@@ -8719,20 +8913,27 @@
       <w:pPr>
         <w:pStyle w:val="Kop1"/>
       </w:pPr>
-      <w:bookmarkStart w:id="9" w:name="_Toc1475321"/>
+      <w:bookmarkStart w:id="8" w:name="_Toc1475321"/>
       <w:r>
         <w:t>Ontwerpfase:</w:t>
       </w:r>
+      <w:bookmarkEnd w:id="8"/>
+    </w:p>
+    <w:p>
+      <w:pPr>
+        <w:pStyle w:val="Kop2"/>
+      </w:pPr>
+      <w:bookmarkStart w:id="9" w:name="_Toc1475322"/>
+      <w:r>
+        <w:t>Databaseontwerp:</w:t>
+      </w:r>
       <w:bookmarkEnd w:id="9"/>
     </w:p>
     <w:p>
-      <w:pPr>
-        <w:pStyle w:val="Kop2"/>
-      </w:pPr>
-      <w:bookmarkStart w:id="10" w:name="_Toc1475322"/>
-      <w:r>
-        <w:t>Databaseontwerp:</w:t>
-      </w:r>
+      <w:r>
+        <w:t>Uiteindelijke versie (versie 2)</w:t>
+      </w:r>
+      <w:bookmarkStart w:id="10" w:name="_GoBack"/>
       <w:bookmarkEnd w:id="10"/>
     </w:p>
     <w:p>
@@ -8741,10 +8942,10 @@
           <w:noProof/>
         </w:rPr>
         <w:drawing>
-          <wp:inline distT="0" distB="0" distL="0" distR="0" wp14:anchorId="70FF7254" wp14:editId="508E2020">
-            <wp:extent cx="5760720" cy="4779010"/>
-            <wp:effectExtent l="0" t="0" r="0" b="2540"/>
-            <wp:docPr id="3" name="Afbeelding 3"/>
+          <wp:inline distT="0" distB="0" distL="0" distR="0" wp14:anchorId="62B6ED3C" wp14:editId="11D60477">
+            <wp:extent cx="5760720" cy="4470400"/>
+            <wp:effectExtent l="0" t="0" r="0" b="6350"/>
+            <wp:docPr id="2" name="Afbeelding 2"/>
             <wp:cNvGraphicFramePr>
               <a:graphicFrameLocks xmlns:a="http://schemas.openxmlformats.org/drawingml/2006/main" noChangeAspect="1"/>
             </wp:cNvGraphicFramePr>
@@ -8764,6 +8965,62 @@
                   <pic:spPr>
                     <a:xfrm>
                       <a:off x="0" y="0"/>
+                      <a:ext cx="5760720" cy="4470400"/>
+                    </a:xfrm>
+                    <a:prstGeom prst="rect">
+                      <a:avLst/>
+                    </a:prstGeom>
+                  </pic:spPr>
+                </pic:pic>
+              </a:graphicData>
+            </a:graphic>
+          </wp:inline>
+        </w:drawing>
+      </w:r>
+    </w:p>
+    <w:p/>
+    <w:p/>
+    <w:p/>
+    <w:p/>
+    <w:p/>
+    <w:p/>
+    <w:p/>
+    <w:p/>
+    <w:p>
+      <w:r>
+        <w:lastRenderedPageBreak/>
+        <w:t>Versie 1</w:t>
+      </w:r>
+    </w:p>
+    <w:p>
+      <w:r>
+        <w:rPr>
+          <w:noProof/>
+        </w:rPr>
+        <w:drawing>
+          <wp:inline distT="0" distB="0" distL="0" distR="0" wp14:anchorId="70FF7254" wp14:editId="508E2020">
+            <wp:extent cx="5760720" cy="4779010"/>
+            <wp:effectExtent l="0" t="0" r="0" b="2540"/>
+            <wp:docPr id="3" name="Afbeelding 3"/>
+            <wp:cNvGraphicFramePr>
+              <a:graphicFrameLocks xmlns:a="http://schemas.openxmlformats.org/drawingml/2006/main" noChangeAspect="1"/>
+            </wp:cNvGraphicFramePr>
+            <a:graphic xmlns:a="http://schemas.openxmlformats.org/drawingml/2006/main">
+              <a:graphicData uri="http://schemas.openxmlformats.org/drawingml/2006/picture">
+                <pic:pic xmlns:pic="http://schemas.openxmlformats.org/drawingml/2006/picture">
+                  <pic:nvPicPr>
+                    <pic:cNvPr id="1" name=""/>
+                    <pic:cNvPicPr/>
+                  </pic:nvPicPr>
+                  <pic:blipFill>
+                    <a:blip r:embed="rId10"/>
+                    <a:stretch>
+                      <a:fillRect/>
+                    </a:stretch>
+                  </pic:blipFill>
+                  <pic:spPr>
+                    <a:xfrm>
+                      <a:off x="0" y="0"/>
                       <a:ext cx="5760720" cy="4779010"/>
                     </a:xfrm>
                     <a:prstGeom prst="rect">
@@ -8812,7 +9069,7 @@
                     <pic:cNvPicPr/>
                   </pic:nvPicPr>
                   <pic:blipFill>
-                    <a:blip r:embed="rId10"/>
+                    <a:blip r:embed="rId11"/>
                     <a:stretch>
                       <a:fillRect/>
                     </a:stretch>
@@ -10197,7 +10454,7 @@
 </file>
 
 <file path=customXml/itemProps2.xml><?xml version="1.0" encoding="utf-8"?>
-<ds:datastoreItem xmlns:ds="http://schemas.openxmlformats.org/officeDocument/2006/customXml" ds:itemID="{6CABB361-E57F-468A-A7B8-5FB0053808EB}">
+<ds:datastoreItem xmlns:ds="http://schemas.openxmlformats.org/officeDocument/2006/customXml" ds:itemID="{98CD578F-155E-4890-B792-FE80456F3702}">
   <ds:schemaRefs>
     <ds:schemaRef ds:uri="http://schemas.openxmlformats.org/officeDocument/2006/bibliography"/>
   </ds:schemaRefs>

</xml_diff>

<commit_message>
CD and DBM updated with doc update
</commit_message>
<xml_diff>
--- a/Documentatie KillerApp Semester 2.docx
+++ b/Documentatie KillerApp Semester 2.docx
@@ -8933,8 +8933,6 @@
       <w:r>
         <w:t>Uiteindelijke versie (versie 2)</w:t>
       </w:r>
-      <w:bookmarkStart w:id="10" w:name="_GoBack"/>
-      <w:bookmarkEnd w:id="10"/>
     </w:p>
     <w:p>
       <w:r>
@@ -8942,10 +8940,10 @@
           <w:noProof/>
         </w:rPr>
         <w:drawing>
-          <wp:inline distT="0" distB="0" distL="0" distR="0" wp14:anchorId="62B6ED3C" wp14:editId="11D60477">
-            <wp:extent cx="5760720" cy="4470400"/>
-            <wp:effectExtent l="0" t="0" r="0" b="6350"/>
-            <wp:docPr id="2" name="Afbeelding 2"/>
+          <wp:inline distT="0" distB="0" distL="0" distR="0" wp14:anchorId="0FD4F5B5" wp14:editId="751E16FB">
+            <wp:extent cx="5760720" cy="4638675"/>
+            <wp:effectExtent l="0" t="0" r="0" b="9525"/>
+            <wp:docPr id="4" name="Afbeelding 4"/>
             <wp:cNvGraphicFramePr>
               <a:graphicFrameLocks xmlns:a="http://schemas.openxmlformats.org/drawingml/2006/main" noChangeAspect="1"/>
             </wp:cNvGraphicFramePr>
@@ -8965,7 +8963,7 @@
                   <pic:spPr>
                     <a:xfrm>
                       <a:off x="0" y="0"/>
-                      <a:ext cx="5760720" cy="4470400"/>
+                      <a:ext cx="5760720" cy="4638675"/>
                     </a:xfrm>
                     <a:prstGeom prst="rect">
                       <a:avLst/>
@@ -8988,7 +8986,6 @@
     <w:p/>
     <w:p>
       <w:r>
-        <w:lastRenderedPageBreak/>
         <w:t>Versie 1</w:t>
       </w:r>
     </w:p>
@@ -9037,16 +9034,83 @@
     <w:p/>
     <w:p/>
     <w:p/>
+    <w:p/>
+    <w:p/>
+    <w:p/>
+    <w:p/>
+    <w:p/>
+    <w:p/>
+    <w:p/>
+    <w:p/>
+    <w:p/>
+    <w:p/>
     <w:p>
       <w:pPr>
         <w:pStyle w:val="Kop2"/>
       </w:pPr>
-      <w:bookmarkStart w:id="11" w:name="_Toc1475323"/>
-      <w:r>
-        <w:lastRenderedPageBreak/>
+      <w:bookmarkStart w:id="10" w:name="_Toc1475323"/>
+      <w:r>
         <w:t>Klassendiagram:</w:t>
       </w:r>
+      <w:bookmarkEnd w:id="10"/>
+    </w:p>
+    <w:p>
+      <w:r>
+        <w:t>Ve</w:t>
+      </w:r>
+      <w:bookmarkStart w:id="11" w:name="_GoBack"/>
       <w:bookmarkEnd w:id="11"/>
+      <w:r>
+        <w:t>rsie 2</w:t>
+      </w:r>
+    </w:p>
+    <w:p>
+      <w:r>
+        <w:rPr>
+          <w:noProof/>
+        </w:rPr>
+        <w:drawing>
+          <wp:inline distT="0" distB="0" distL="0" distR="0" wp14:anchorId="7A7B5423" wp14:editId="61411B13">
+            <wp:extent cx="5760720" cy="3765550"/>
+            <wp:effectExtent l="0" t="0" r="0" b="6350"/>
+            <wp:docPr id="5" name="Afbeelding 5"/>
+            <wp:cNvGraphicFramePr>
+              <a:graphicFrameLocks xmlns:a="http://schemas.openxmlformats.org/drawingml/2006/main" noChangeAspect="1"/>
+            </wp:cNvGraphicFramePr>
+            <a:graphic xmlns:a="http://schemas.openxmlformats.org/drawingml/2006/main">
+              <a:graphicData uri="http://schemas.openxmlformats.org/drawingml/2006/picture">
+                <pic:pic xmlns:pic="http://schemas.openxmlformats.org/drawingml/2006/picture">
+                  <pic:nvPicPr>
+                    <pic:cNvPr id="1" name=""/>
+                    <pic:cNvPicPr/>
+                  </pic:nvPicPr>
+                  <pic:blipFill>
+                    <a:blip r:embed="rId11"/>
+                    <a:stretch>
+                      <a:fillRect/>
+                    </a:stretch>
+                  </pic:blipFill>
+                  <pic:spPr>
+                    <a:xfrm>
+                      <a:off x="0" y="0"/>
+                      <a:ext cx="5760720" cy="3765550"/>
+                    </a:xfrm>
+                    <a:prstGeom prst="rect">
+                      <a:avLst/>
+                    </a:prstGeom>
+                  </pic:spPr>
+                </pic:pic>
+              </a:graphicData>
+            </a:graphic>
+          </wp:inline>
+        </w:drawing>
+      </w:r>
+    </w:p>
+    <w:p/>
+    <w:p>
+      <w:r>
+        <w:t>Versie 1</w:t>
+      </w:r>
     </w:p>
     <w:p>
       <w:r>
@@ -9069,7 +9133,7 @@
                     <pic:cNvPicPr/>
                   </pic:nvPicPr>
                   <pic:blipFill>
-                    <a:blip r:embed="rId11"/>
+                    <a:blip r:embed="rId12"/>
                     <a:stretch>
                       <a:fillRect/>
                     </a:stretch>
@@ -10454,7 +10518,7 @@
 </file>
 
 <file path=customXml/itemProps2.xml><?xml version="1.0" encoding="utf-8"?>
-<ds:datastoreItem xmlns:ds="http://schemas.openxmlformats.org/officeDocument/2006/customXml" ds:itemID="{98CD578F-155E-4890-B792-FE80456F3702}">
+<ds:datastoreItem xmlns:ds="http://schemas.openxmlformats.org/officeDocument/2006/customXml" ds:itemID="{E009F13F-BA8D-432E-8ECF-A8CDC6EFB3A7}">
   <ds:schemaRefs>
     <ds:schemaRef ds:uri="http://schemas.openxmlformats.org/officeDocument/2006/bibliography"/>
   </ds:schemaRefs>

</xml_diff>

<commit_message>
last test case update for now
</commit_message>
<xml_diff>
--- a/Documentatie KillerApp Semester 2.docx
+++ b/Documentatie KillerApp Semester 2.docx
@@ -13101,17 +13101,15 @@
               </w:rPr>
               <w:t>De gebruiker krijgt een foutmelding omdat de gebruikersnaam Tim al in gebruik is. (</w:t>
             </w:r>
-            <w:proofErr w:type="gramStart"/>
-            <w:r>
-              <w:rPr>
-                <w:rFonts w:ascii="Times New Roman" w:eastAsia="Times New Roman" w:hAnsi="Times New Roman" w:cs="Times New Roman"/>
-                <w:sz w:val="24"/>
-                <w:szCs w:val="24"/>
-                <w:lang w:eastAsia="nl-NL"/>
-              </w:rPr>
-              <w:t>zie</w:t>
-            </w:r>
-            <w:proofErr w:type="gramEnd"/>
+            <w:r>
+              <w:rPr>
+                <w:rFonts w:ascii="Times New Roman" w:eastAsia="Times New Roman" w:hAnsi="Times New Roman" w:cs="Times New Roman"/>
+                <w:sz w:val="24"/>
+                <w:szCs w:val="24"/>
+                <w:lang w:eastAsia="nl-NL"/>
+              </w:rPr>
+              <w:t>Zie</w:t>
+            </w:r>
             <w:r>
               <w:rPr>
                 <w:rFonts w:ascii="Times New Roman" w:eastAsia="Times New Roman" w:hAnsi="Times New Roman" w:cs="Times New Roman"/>
@@ -13376,17 +13374,15 @@
               </w:rPr>
               <w:t>De gebruikersnaam en het wachtwoord horen bij elkaar en de gebruiker wordt ingelogd. (</w:t>
             </w:r>
-            <w:proofErr w:type="gramStart"/>
-            <w:r>
-              <w:rPr>
-                <w:rFonts w:ascii="Times New Roman" w:eastAsia="Times New Roman" w:hAnsi="Times New Roman" w:cs="Times New Roman"/>
-                <w:sz w:val="24"/>
-                <w:szCs w:val="24"/>
-                <w:lang w:eastAsia="nl-NL"/>
-              </w:rPr>
-              <w:t>zie</w:t>
-            </w:r>
-            <w:proofErr w:type="gramEnd"/>
+            <w:r>
+              <w:rPr>
+                <w:rFonts w:ascii="Times New Roman" w:eastAsia="Times New Roman" w:hAnsi="Times New Roman" w:cs="Times New Roman"/>
+                <w:sz w:val="24"/>
+                <w:szCs w:val="24"/>
+                <w:lang w:eastAsia="nl-NL"/>
+              </w:rPr>
+              <w:t>Zie</w:t>
+            </w:r>
             <w:r>
               <w:rPr>
                 <w:rFonts w:ascii="Times New Roman" w:eastAsia="Times New Roman" w:hAnsi="Times New Roman" w:cs="Times New Roman"/>
@@ -13660,17 +13656,15 @@
               </w:rPr>
               <w:t>Het wachtwoord is verkeerd ingevuld dus de gebruiker zal niet ingelogd worden, en krijgt een foutmelding. (</w:t>
             </w:r>
-            <w:proofErr w:type="gramStart"/>
-            <w:r>
-              <w:rPr>
-                <w:rFonts w:ascii="Times New Roman" w:eastAsia="Times New Roman" w:hAnsi="Times New Roman" w:cs="Times New Roman"/>
-                <w:sz w:val="24"/>
-                <w:szCs w:val="24"/>
-                <w:lang w:eastAsia="nl-NL"/>
-              </w:rPr>
-              <w:t>zie</w:t>
-            </w:r>
-            <w:proofErr w:type="gramEnd"/>
+            <w:r>
+              <w:rPr>
+                <w:rFonts w:ascii="Times New Roman" w:eastAsia="Times New Roman" w:hAnsi="Times New Roman" w:cs="Times New Roman"/>
+                <w:sz w:val="24"/>
+                <w:szCs w:val="24"/>
+                <w:lang w:eastAsia="nl-NL"/>
+              </w:rPr>
+              <w:t>Zie</w:t>
+            </w:r>
             <w:r>
               <w:rPr>
                 <w:rFonts w:ascii="Times New Roman" w:eastAsia="Times New Roman" w:hAnsi="Times New Roman" w:cs="Times New Roman"/>
@@ -15282,18 +15276,7 @@
                 <w:szCs w:val="24"/>
                 <w:lang w:eastAsia="nl-NL"/>
               </w:rPr>
-              <w:t>: Battle A</w:t>
-            </w:r>
-            <w:bookmarkStart w:id="8" w:name="_GoBack"/>
-            <w:bookmarkEnd w:id="8"/>
-            <w:r>
-              <w:rPr>
-                <w:rFonts w:ascii="Times New Roman" w:eastAsia="Times New Roman" w:hAnsi="Times New Roman" w:cs="Times New Roman"/>
-                <w:sz w:val="24"/>
-                <w:szCs w:val="24"/>
-                <w:lang w:eastAsia="nl-NL"/>
-              </w:rPr>
-              <w:t>ngel</w:t>
+              <w:t>: Battle Angel</w:t>
             </w:r>
           </w:p>
           <w:p>
@@ -15714,7 +15697,25 @@
                 <w:szCs w:val="24"/>
                 <w:lang w:eastAsia="nl-NL"/>
               </w:rPr>
-              <w:t xml:space="preserve">De draaitijden voor de film </w:t>
+              <w:t>D</w:t>
+            </w:r>
+            <w:r>
+              <w:rPr>
+                <w:rFonts w:ascii="Times New Roman" w:eastAsia="Times New Roman" w:hAnsi="Times New Roman" w:cs="Times New Roman"/>
+                <w:sz w:val="24"/>
+                <w:szCs w:val="24"/>
+                <w:lang w:eastAsia="nl-NL"/>
+              </w:rPr>
+              <w:t>e</w:t>
+            </w:r>
+            <w:r>
+              <w:rPr>
+                <w:rFonts w:ascii="Times New Roman" w:eastAsia="Times New Roman" w:hAnsi="Times New Roman" w:cs="Times New Roman"/>
+                <w:sz w:val="24"/>
+                <w:szCs w:val="24"/>
+                <w:lang w:eastAsia="nl-NL"/>
+              </w:rPr>
+              <w:t xml:space="preserve"> draaitijden voor de film </w:t>
             </w:r>
             <w:proofErr w:type="spellStart"/>
             <w:r>
@@ -15724,7 +15725,7 @@
                 <w:szCs w:val="24"/>
                 <w:lang w:eastAsia="nl-NL"/>
               </w:rPr>
-              <w:t>Gump</w:t>
+              <w:t>Alita</w:t>
             </w:r>
             <w:proofErr w:type="spellEnd"/>
             <w:r>
@@ -15734,27 +15735,25 @@
                 <w:szCs w:val="24"/>
                 <w:lang w:eastAsia="nl-NL"/>
               </w:rPr>
-              <w:t xml:space="preserve"> </w:t>
-            </w:r>
-            <w:proofErr w:type="spellStart"/>
-            <w:r>
-              <w:rPr>
-                <w:rFonts w:ascii="Times New Roman" w:eastAsia="Times New Roman" w:hAnsi="Times New Roman" w:cs="Times New Roman"/>
-                <w:sz w:val="24"/>
-                <w:szCs w:val="24"/>
-                <w:lang w:eastAsia="nl-NL"/>
-              </w:rPr>
-              <w:t>Forrest</w:t>
-            </w:r>
-            <w:proofErr w:type="spellEnd"/>
-            <w:r>
-              <w:rPr>
-                <w:rFonts w:ascii="Times New Roman" w:eastAsia="Times New Roman" w:hAnsi="Times New Roman" w:cs="Times New Roman"/>
-                <w:sz w:val="24"/>
-                <w:szCs w:val="24"/>
-                <w:lang w:eastAsia="nl-NL"/>
-              </w:rPr>
-              <w:t xml:space="preserve"> worden toegevoegd en hierbij worden er ook meteen taken aangemaakt voor de werknemers.</w:t>
+              <w:t xml:space="preserve">: Battle Angel </w:t>
+            </w:r>
+            <w:r>
+              <w:rPr>
+                <w:rFonts w:ascii="Times New Roman" w:eastAsia="Times New Roman" w:hAnsi="Times New Roman" w:cs="Times New Roman"/>
+                <w:sz w:val="24"/>
+                <w:szCs w:val="24"/>
+                <w:lang w:eastAsia="nl-NL"/>
+              </w:rPr>
+              <w:t>worden toegevoegd en hierbij worden er ook meteen taken aangemaakt voor de werknemers</w:t>
+            </w:r>
+            <w:r>
+              <w:rPr>
+                <w:rFonts w:ascii="Times New Roman" w:eastAsia="Times New Roman" w:hAnsi="Times New Roman" w:cs="Times New Roman"/>
+                <w:sz w:val="24"/>
+                <w:szCs w:val="24"/>
+                <w:lang w:eastAsia="nl-NL"/>
+              </w:rPr>
+              <w:t xml:space="preserve"> op deze tijden.</w:t>
             </w:r>
           </w:p>
         </w:tc>
@@ -15813,6 +15812,15 @@
                 <w:lang w:eastAsia="nl-NL"/>
               </w:rPr>
             </w:pPr>
+            <w:r>
+              <w:rPr>
+                <w:rFonts w:ascii="Times New Roman" w:eastAsia="Times New Roman" w:hAnsi="Times New Roman" w:cs="Times New Roman"/>
+                <w:sz w:val="24"/>
+                <w:szCs w:val="24"/>
+                <w:lang w:eastAsia="nl-NL"/>
+              </w:rPr>
+              <w:t>UC08</w:t>
+            </w:r>
           </w:p>
         </w:tc>
         <w:tc>
@@ -15833,6 +15841,220 @@
                 <w:lang w:eastAsia="nl-NL"/>
               </w:rPr>
             </w:pPr>
+            <w:r>
+              <w:rPr>
+                <w:rFonts w:ascii="Times New Roman" w:eastAsia="Times New Roman" w:hAnsi="Times New Roman" w:cs="Times New Roman"/>
+                <w:sz w:val="24"/>
+                <w:szCs w:val="24"/>
+                <w:lang w:eastAsia="nl-NL"/>
+              </w:rPr>
+              <w:t>Omschrijving: Kaartjes reserveren.</w:t>
+            </w:r>
+          </w:p>
+          <w:p>
+            <w:pPr>
+              <w:spacing w:after="0" w:line="240" w:lineRule="auto"/>
+              <w:rPr>
+                <w:rFonts w:ascii="Times New Roman" w:eastAsia="Times New Roman" w:hAnsi="Times New Roman" w:cs="Times New Roman"/>
+                <w:sz w:val="24"/>
+                <w:szCs w:val="24"/>
+                <w:lang w:eastAsia="nl-NL"/>
+              </w:rPr>
+            </w:pPr>
+            <w:r>
+              <w:rPr>
+                <w:rFonts w:ascii="Times New Roman" w:eastAsia="Times New Roman" w:hAnsi="Times New Roman" w:cs="Times New Roman"/>
+                <w:sz w:val="24"/>
+                <w:szCs w:val="24"/>
+                <w:lang w:eastAsia="nl-NL"/>
+              </w:rPr>
+              <w:t xml:space="preserve">Gebruiker </w:t>
+            </w:r>
+            <w:proofErr w:type="spellStart"/>
+            <w:r>
+              <w:rPr>
+                <w:rFonts w:ascii="Times New Roman" w:eastAsia="Times New Roman" w:hAnsi="Times New Roman" w:cs="Times New Roman"/>
+                <w:sz w:val="24"/>
+                <w:szCs w:val="24"/>
+                <w:lang w:eastAsia="nl-NL"/>
+              </w:rPr>
+              <w:t>id</w:t>
+            </w:r>
+            <w:proofErr w:type="spellEnd"/>
+            <w:r>
+              <w:rPr>
+                <w:rFonts w:ascii="Times New Roman" w:eastAsia="Times New Roman" w:hAnsi="Times New Roman" w:cs="Times New Roman"/>
+                <w:sz w:val="24"/>
+                <w:szCs w:val="24"/>
+                <w:lang w:eastAsia="nl-NL"/>
+              </w:rPr>
+              <w:t>: 1</w:t>
+            </w:r>
+          </w:p>
+          <w:p>
+            <w:pPr>
+              <w:spacing w:after="0" w:line="240" w:lineRule="auto"/>
+              <w:rPr>
+                <w:rFonts w:ascii="Times New Roman" w:eastAsia="Times New Roman" w:hAnsi="Times New Roman" w:cs="Times New Roman"/>
+                <w:sz w:val="24"/>
+                <w:szCs w:val="24"/>
+                <w:lang w:eastAsia="nl-NL"/>
+              </w:rPr>
+            </w:pPr>
+            <w:r>
+              <w:rPr>
+                <w:rFonts w:ascii="Times New Roman" w:eastAsia="Times New Roman" w:hAnsi="Times New Roman" w:cs="Times New Roman"/>
+                <w:sz w:val="24"/>
+                <w:szCs w:val="24"/>
+                <w:lang w:eastAsia="nl-NL"/>
+              </w:rPr>
+              <w:t>B</w:t>
+            </w:r>
+            <w:r>
+              <w:rPr>
+                <w:rFonts w:ascii="Times New Roman" w:eastAsia="Times New Roman" w:hAnsi="Times New Roman" w:cs="Times New Roman"/>
+                <w:sz w:val="24"/>
+                <w:szCs w:val="24"/>
+                <w:lang w:eastAsia="nl-NL"/>
+              </w:rPr>
+              <w:t>etaal gegevens</w:t>
+            </w:r>
+            <w:r>
+              <w:rPr>
+                <w:rFonts w:ascii="Times New Roman" w:eastAsia="Times New Roman" w:hAnsi="Times New Roman" w:cs="Times New Roman"/>
+                <w:sz w:val="24"/>
+                <w:szCs w:val="24"/>
+                <w:lang w:eastAsia="nl-NL"/>
+              </w:rPr>
+              <w:t xml:space="preserve">: </w:t>
+            </w:r>
+            <w:proofErr w:type="spellStart"/>
+            <w:r>
+              <w:rPr>
+                <w:rFonts w:ascii="Times New Roman" w:eastAsia="Times New Roman" w:hAnsi="Times New Roman" w:cs="Times New Roman"/>
+                <w:sz w:val="24"/>
+                <w:szCs w:val="24"/>
+                <w:lang w:eastAsia="nl-NL"/>
+              </w:rPr>
+              <w:t>paypal</w:t>
+            </w:r>
+            <w:proofErr w:type="spellEnd"/>
+            <w:r>
+              <w:rPr>
+                <w:rFonts w:ascii="Times New Roman" w:eastAsia="Times New Roman" w:hAnsi="Times New Roman" w:cs="Times New Roman"/>
+                <w:sz w:val="24"/>
+                <w:szCs w:val="24"/>
+                <w:lang w:eastAsia="nl-NL"/>
+              </w:rPr>
+              <w:t xml:space="preserve"> </w:t>
+            </w:r>
+            <w:proofErr w:type="spellStart"/>
+            <w:r>
+              <w:rPr>
+                <w:rFonts w:ascii="Times New Roman" w:eastAsia="Times New Roman" w:hAnsi="Times New Roman" w:cs="Times New Roman"/>
+                <w:sz w:val="24"/>
+                <w:szCs w:val="24"/>
+                <w:lang w:eastAsia="nl-NL"/>
+              </w:rPr>
+              <w:t>used</w:t>
+            </w:r>
+            <w:proofErr w:type="spellEnd"/>
+          </w:p>
+          <w:p>
+            <w:pPr>
+              <w:spacing w:after="0" w:line="240" w:lineRule="auto"/>
+              <w:rPr>
+                <w:rFonts w:ascii="Times New Roman" w:eastAsia="Times New Roman" w:hAnsi="Times New Roman" w:cs="Times New Roman"/>
+                <w:sz w:val="24"/>
+                <w:szCs w:val="24"/>
+                <w:lang w:eastAsia="nl-NL"/>
+              </w:rPr>
+            </w:pPr>
+            <w:r>
+              <w:rPr>
+                <w:rFonts w:ascii="Times New Roman" w:eastAsia="Times New Roman" w:hAnsi="Times New Roman" w:cs="Times New Roman"/>
+                <w:sz w:val="24"/>
+                <w:szCs w:val="24"/>
+                <w:lang w:eastAsia="nl-NL"/>
+              </w:rPr>
+              <w:t>F</w:t>
+            </w:r>
+            <w:r>
+              <w:rPr>
+                <w:rFonts w:ascii="Times New Roman" w:eastAsia="Times New Roman" w:hAnsi="Times New Roman" w:cs="Times New Roman"/>
+                <w:sz w:val="24"/>
+                <w:szCs w:val="24"/>
+                <w:lang w:eastAsia="nl-NL"/>
+              </w:rPr>
+              <w:t>ilm</w:t>
+            </w:r>
+            <w:r>
+              <w:rPr>
+                <w:rFonts w:ascii="Times New Roman" w:eastAsia="Times New Roman" w:hAnsi="Times New Roman" w:cs="Times New Roman"/>
+                <w:sz w:val="24"/>
+                <w:szCs w:val="24"/>
+                <w:lang w:eastAsia="nl-NL"/>
+              </w:rPr>
+              <w:t xml:space="preserve"> </w:t>
+            </w:r>
+            <w:proofErr w:type="spellStart"/>
+            <w:r>
+              <w:rPr>
+                <w:rFonts w:ascii="Times New Roman" w:eastAsia="Times New Roman" w:hAnsi="Times New Roman" w:cs="Times New Roman"/>
+                <w:sz w:val="24"/>
+                <w:szCs w:val="24"/>
+                <w:lang w:eastAsia="nl-NL"/>
+              </w:rPr>
+              <w:t>id</w:t>
+            </w:r>
+            <w:proofErr w:type="spellEnd"/>
+            <w:r>
+              <w:rPr>
+                <w:rFonts w:ascii="Times New Roman" w:eastAsia="Times New Roman" w:hAnsi="Times New Roman" w:cs="Times New Roman"/>
+                <w:sz w:val="24"/>
+                <w:szCs w:val="24"/>
+                <w:lang w:eastAsia="nl-NL"/>
+              </w:rPr>
+              <w:t>: 2</w:t>
+            </w:r>
+          </w:p>
+          <w:p>
+            <w:pPr>
+              <w:spacing w:after="0" w:line="240" w:lineRule="auto"/>
+              <w:rPr>
+                <w:rFonts w:ascii="Times New Roman" w:eastAsia="Times New Roman" w:hAnsi="Times New Roman" w:cs="Times New Roman"/>
+                <w:sz w:val="24"/>
+                <w:szCs w:val="24"/>
+                <w:lang w:eastAsia="nl-NL"/>
+              </w:rPr>
+            </w:pPr>
+            <w:r>
+              <w:rPr>
+                <w:rFonts w:ascii="Times New Roman" w:eastAsia="Times New Roman" w:hAnsi="Times New Roman" w:cs="Times New Roman"/>
+                <w:sz w:val="24"/>
+                <w:szCs w:val="24"/>
+                <w:lang w:eastAsia="nl-NL"/>
+              </w:rPr>
+              <w:t>G</w:t>
+            </w:r>
+            <w:r>
+              <w:rPr>
+                <w:rFonts w:ascii="Times New Roman" w:eastAsia="Times New Roman" w:hAnsi="Times New Roman" w:cs="Times New Roman"/>
+                <w:sz w:val="24"/>
+                <w:szCs w:val="24"/>
+                <w:lang w:eastAsia="nl-NL"/>
+              </w:rPr>
+              <w:t>ekozen draaitijd</w:t>
+            </w:r>
+            <w:r>
+              <w:rPr>
+                <w:rFonts w:ascii="Times New Roman" w:eastAsia="Times New Roman" w:hAnsi="Times New Roman" w:cs="Times New Roman"/>
+                <w:sz w:val="24"/>
+                <w:szCs w:val="24"/>
+                <w:lang w:eastAsia="nl-NL"/>
+              </w:rPr>
+              <w:t>: 20-04-2020 12:00</w:t>
+            </w:r>
           </w:p>
         </w:tc>
         <w:tc>
@@ -15859,6 +16081,55 @@
                 <w:lang w:eastAsia="nl-NL"/>
               </w:rPr>
             </w:pPr>
+            <w:r>
+              <w:rPr>
+                <w:rFonts w:ascii="Times New Roman" w:eastAsia="Times New Roman" w:hAnsi="Times New Roman" w:cs="Times New Roman"/>
+                <w:sz w:val="24"/>
+                <w:szCs w:val="24"/>
+                <w:lang w:eastAsia="nl-NL"/>
+              </w:rPr>
+              <w:t xml:space="preserve">De Tim (Zie TC01) heeft kaartjes gekocht voor </w:t>
+            </w:r>
+            <w:proofErr w:type="spellStart"/>
+            <w:r>
+              <w:rPr>
+                <w:rFonts w:ascii="Times New Roman" w:eastAsia="Times New Roman" w:hAnsi="Times New Roman" w:cs="Times New Roman"/>
+                <w:sz w:val="24"/>
+                <w:szCs w:val="24"/>
+                <w:lang w:eastAsia="nl-NL"/>
+              </w:rPr>
+              <w:t>Alita</w:t>
+            </w:r>
+            <w:proofErr w:type="spellEnd"/>
+            <w:r>
+              <w:rPr>
+                <w:rFonts w:ascii="Times New Roman" w:eastAsia="Times New Roman" w:hAnsi="Times New Roman" w:cs="Times New Roman"/>
+                <w:sz w:val="24"/>
+                <w:szCs w:val="24"/>
+                <w:lang w:eastAsia="nl-NL"/>
+              </w:rPr>
+              <w:t xml:space="preserve">: Battle Angel (film </w:t>
+            </w:r>
+            <w:proofErr w:type="spellStart"/>
+            <w:r>
+              <w:rPr>
+                <w:rFonts w:ascii="Times New Roman" w:eastAsia="Times New Roman" w:hAnsi="Times New Roman" w:cs="Times New Roman"/>
+                <w:sz w:val="24"/>
+                <w:szCs w:val="24"/>
+                <w:lang w:eastAsia="nl-NL"/>
+              </w:rPr>
+              <w:t>id</w:t>
+            </w:r>
+            <w:proofErr w:type="spellEnd"/>
+            <w:r>
+              <w:rPr>
+                <w:rFonts w:ascii="Times New Roman" w:eastAsia="Times New Roman" w:hAnsi="Times New Roman" w:cs="Times New Roman"/>
+                <w:sz w:val="24"/>
+                <w:szCs w:val="24"/>
+                <w:lang w:eastAsia="nl-NL"/>
+              </w:rPr>
+              <w:t xml:space="preserve"> 2) voor op de gekozen datum.</w:t>
+            </w:r>
           </w:p>
         </w:tc>
       </w:tr>
@@ -15916,6 +16187,8 @@
                 <w:lang w:eastAsia="nl-NL"/>
               </w:rPr>
             </w:pPr>
+            <w:bookmarkStart w:id="8" w:name="_GoBack"/>
+            <w:bookmarkEnd w:id="8"/>
           </w:p>
         </w:tc>
         <w:tc>
@@ -17691,7 +17964,7 @@
 </file>
 
 <file path=customXml/itemProps2.xml><?xml version="1.0" encoding="utf-8"?>
-<ds:datastoreItem xmlns:ds="http://schemas.openxmlformats.org/officeDocument/2006/customXml" ds:itemID="{AF2407D6-754F-4AB1-B1A7-846F8296FC89}">
+<ds:datastoreItem xmlns:ds="http://schemas.openxmlformats.org/officeDocument/2006/customXml" ds:itemID="{D0692080-4D83-4658-A4C0-C1A802A516A8}">
   <ds:schemaRefs>
     <ds:schemaRef ds:uri="http://schemas.openxmlformats.org/officeDocument/2006/bibliography"/>
   </ds:schemaRefs>

</xml_diff>

<commit_message>
Testmatrix added and FR updated
</commit_message>
<xml_diff>
--- a/Documentatie KillerApp Semester 2.docx
+++ b/Documentatie KillerApp Semester 2.docx
@@ -2172,7 +2172,13 @@
         <w:t>enz.</w:t>
       </w:r>
       <w:r>
-        <w:t>…), een beschrijving van de film en de titel van de film.</w:t>
+        <w:t>…), een beschrijving van de film en de titel van de film</w:t>
+      </w:r>
+      <w:r>
+        <w:t>.</w:t>
+      </w:r>
+      <w:r>
+        <w:t xml:space="preserve"> </w:t>
       </w:r>
     </w:p>
     <w:p>
@@ -2220,6 +2226,58 @@
       </w:r>
       <w:r>
         <w:t xml:space="preserve"> films toevoegen</w:t>
+      </w:r>
+      <w:r>
+        <w:t>.</w:t>
+      </w:r>
+    </w:p>
+    <w:p>
+      <w:pPr>
+        <w:spacing w:after="0" w:line="0" w:lineRule="atLeast"/>
+      </w:pPr>
+      <w:r>
+        <w:tab/>
+      </w:r>
+      <w:r>
+        <w:rPr>
+          <w:b/>
+        </w:rPr>
+        <w:t xml:space="preserve">K-01.2 </w:t>
+      </w:r>
+      <w:r>
+        <w:t>Er kunnen geen films toegevoegd worden met dezelfde naam.</w:t>
+      </w:r>
+    </w:p>
+    <w:p>
+      <w:pPr>
+        <w:spacing w:after="0" w:line="0" w:lineRule="atLeast"/>
+      </w:pPr>
+      <w:r>
+        <w:tab/>
+      </w:r>
+      <w:r>
+        <w:rPr>
+          <w:b/>
+        </w:rPr>
+        <w:t>K-01.</w:t>
+      </w:r>
+      <w:r>
+        <w:rPr>
+          <w:b/>
+        </w:rPr>
+        <w:t>3</w:t>
+      </w:r>
+      <w:r>
+        <w:rPr>
+          <w:b/>
+        </w:rPr>
+        <w:t xml:space="preserve"> </w:t>
+      </w:r>
+      <w:r>
+        <w:t>Er kunnen geen films toegevoegd worden met</w:t>
+      </w:r>
+      <w:r>
+        <w:t xml:space="preserve"> een onmogelijke datum</w:t>
       </w:r>
       <w:r>
         <w:t>.</w:t>
@@ -2299,6 +2357,68 @@
       </w:r>
       <w:r>
         <w:t xml:space="preserve"> administrator kan films aanpassen.</w:t>
+      </w:r>
+    </w:p>
+    <w:p>
+      <w:pPr>
+        <w:spacing w:after="0" w:line="0" w:lineRule="atLeast"/>
+        <w:ind w:firstLine="708"/>
+      </w:pPr>
+      <w:r>
+        <w:rPr>
+          <w:b/>
+        </w:rPr>
+        <w:t>K-0</w:t>
+      </w:r>
+      <w:r>
+        <w:rPr>
+          <w:b/>
+        </w:rPr>
+        <w:t>2</w:t>
+      </w:r>
+      <w:r>
+        <w:rPr>
+          <w:b/>
+        </w:rPr>
+        <w:t xml:space="preserve">.2 </w:t>
+      </w:r>
+      <w:r>
+        <w:t xml:space="preserve">Er kunnen geen films </w:t>
+      </w:r>
+      <w:r>
+        <w:t>aangepast</w:t>
+      </w:r>
+      <w:r>
+        <w:t xml:space="preserve"> worden met dezelfde naam.</w:t>
+      </w:r>
+    </w:p>
+    <w:p>
+      <w:pPr>
+        <w:spacing w:after="0" w:line="0" w:lineRule="atLeast"/>
+        <w:ind w:firstLine="708"/>
+      </w:pPr>
+      <w:r>
+        <w:rPr>
+          <w:b/>
+        </w:rPr>
+        <w:t xml:space="preserve">K-01.3 </w:t>
+      </w:r>
+      <w:r>
+        <w:t>Er kunnen geen films</w:t>
+      </w:r>
+      <w:r>
+        <w:t xml:space="preserve"> aangepast</w:t>
+      </w:r>
+      <w:r>
+        <w:t xml:space="preserve"> worden met een onmogelijke datu</w:t>
+      </w:r>
+      <w:r>
+        <w:t>m</w:t>
+      </w:r>
+      <w:bookmarkStart w:id="3" w:name="_GoBack"/>
+      <w:bookmarkEnd w:id="3"/>
+      <w:r>
+        <w:t>.</w:t>
       </w:r>
     </w:p>
     <w:p>
@@ -3274,11 +3394,11 @@
         <w:pStyle w:val="Kop3"/>
         <w:spacing w:before="0" w:line="0" w:lineRule="atLeast"/>
       </w:pPr>
-      <w:bookmarkStart w:id="3" w:name="_Toc1652040"/>
+      <w:bookmarkStart w:id="4" w:name="_Toc1652040"/>
       <w:r>
         <w:t>Should Have</w:t>
       </w:r>
-      <w:bookmarkEnd w:id="3"/>
+      <w:bookmarkEnd w:id="4"/>
       <w:r>
         <w:t xml:space="preserve"> </w:t>
       </w:r>
@@ -3521,6 +3641,53 @@
       </w:r>
       <w:r>
         <w:t xml:space="preserve"> voor zijn account.</w:t>
+      </w:r>
+    </w:p>
+    <w:p>
+      <w:pPr>
+        <w:spacing w:after="0" w:line="0" w:lineRule="atLeast"/>
+      </w:pPr>
+      <w:r>
+        <w:tab/>
+      </w:r>
+      <w:r>
+        <w:rPr>
+          <w:b/>
+        </w:rPr>
+        <w:t>K-</w:t>
+      </w:r>
+      <w:r>
+        <w:rPr>
+          <w:b/>
+        </w:rPr>
+        <w:t>13</w:t>
+      </w:r>
+      <w:r>
+        <w:rPr>
+          <w:b/>
+        </w:rPr>
+        <w:t>.</w:t>
+      </w:r>
+      <w:r>
+        <w:rPr>
+          <w:b/>
+        </w:rPr>
+        <w:t>1</w:t>
+      </w:r>
+      <w:r>
+        <w:rPr>
+          <w:b/>
+        </w:rPr>
+        <w:t xml:space="preserve"> </w:t>
+      </w:r>
+      <w:r>
+        <w:t xml:space="preserve">Er kunnen geen </w:t>
+      </w:r>
+      <w:r>
+        <w:t>gebruikers</w:t>
+      </w:r>
+      <w:r>
+        <w:t xml:space="preserve"> toegevoegd worden met dezelfde naam.</w:t>
       </w:r>
     </w:p>
     <w:p>
@@ -3721,11 +3888,11 @@
       <w:pPr>
         <w:pStyle w:val="Kop3"/>
       </w:pPr>
-      <w:bookmarkStart w:id="4" w:name="_Toc1652041"/>
+      <w:bookmarkStart w:id="5" w:name="_Toc1652041"/>
       <w:r>
         <w:t>Could have</w:t>
       </w:r>
-      <w:bookmarkEnd w:id="4"/>
+      <w:bookmarkEnd w:id="5"/>
     </w:p>
     <w:p>
       <w:pPr>
@@ -3897,7 +4064,7 @@
       <w:pPr>
         <w:pStyle w:val="Kop2"/>
       </w:pPr>
-      <w:bookmarkStart w:id="5" w:name="_Toc1652042"/>
+      <w:bookmarkStart w:id="6" w:name="_Toc1652042"/>
       <w:r>
         <w:lastRenderedPageBreak/>
         <w:t>Userinterface</w:t>
@@ -3905,7 +4072,7 @@
       <w:r>
         <w:t>:</w:t>
       </w:r>
-      <w:bookmarkEnd w:id="5"/>
+      <w:bookmarkEnd w:id="6"/>
     </w:p>
     <w:p>
       <w:r>
@@ -4021,11 +4188,11 @@
       <w:pPr>
         <w:pStyle w:val="Kop2"/>
       </w:pPr>
-      <w:bookmarkStart w:id="6" w:name="_Toc1652043"/>
+      <w:bookmarkStart w:id="7" w:name="_Toc1652043"/>
       <w:r>
         <w:t>Use cases:</w:t>
       </w:r>
-      <w:bookmarkEnd w:id="6"/>
+      <w:bookmarkEnd w:id="7"/>
     </w:p>
     <w:p>
       <w:pPr>
@@ -17403,515 +17570,13 @@
     <w:p/>
     <w:p>
       <w:pPr>
-        <w:spacing w:after="0" w:line="240" w:lineRule="auto"/>
-        <w:rPr>
-          <w:rFonts w:ascii="Times New Roman" w:eastAsia="Times New Roman" w:hAnsi="Times New Roman" w:cs="Times New Roman"/>
-          <w:b/>
-          <w:sz w:val="24"/>
-          <w:szCs w:val="24"/>
-          <w:lang w:eastAsia="nl-NL"/>
-        </w:rPr>
-      </w:pPr>
-      <w:r>
-        <w:rPr>
-          <w:rFonts w:ascii="Times New Roman" w:eastAsia="Times New Roman" w:hAnsi="Times New Roman" w:cs="Times New Roman"/>
-          <w:b/>
-          <w:sz w:val="24"/>
-          <w:szCs w:val="24"/>
-          <w:lang w:eastAsia="nl-NL"/>
-        </w:rPr>
-        <w:t>Template UC</w:t>
-      </w:r>
-    </w:p>
-    <w:tbl>
-      <w:tblPr>
-        <w:tblW w:w="0" w:type="auto"/>
-        <w:tblCellMar>
-          <w:top w:w="15" w:type="dxa"/>
-          <w:left w:w="15" w:type="dxa"/>
-          <w:bottom w:w="15" w:type="dxa"/>
-          <w:right w:w="15" w:type="dxa"/>
-        </w:tblCellMar>
-        <w:tblLook w:val="04A0" w:firstRow="1" w:lastRow="0" w:firstColumn="1" w:lastColumn="0" w:noHBand="0" w:noVBand="1"/>
-      </w:tblPr>
-      <w:tblGrid>
-        <w:gridCol w:w="1778"/>
-        <w:gridCol w:w="7294"/>
-      </w:tblGrid>
-      <w:tr>
-        <w:tc>
-          <w:tcPr>
-            <w:tcW w:w="0" w:type="auto"/>
-            <w:tcBorders>
-              <w:top w:val="single" w:sz="24" w:space="0" w:color="000000"/>
-              <w:bottom w:val="single" w:sz="8" w:space="0" w:color="434343"/>
-            </w:tcBorders>
-            <w:tcMar>
-              <w:top w:w="100" w:type="dxa"/>
-              <w:left w:w="100" w:type="dxa"/>
-              <w:bottom w:w="100" w:type="dxa"/>
-              <w:right w:w="100" w:type="dxa"/>
-            </w:tcMar>
-            <w:hideMark/>
-          </w:tcPr>
-          <w:p>
-            <w:pPr>
-              <w:spacing w:after="0" w:line="240" w:lineRule="auto"/>
-              <w:rPr>
-                <w:rFonts w:ascii="Times New Roman" w:eastAsia="Times New Roman" w:hAnsi="Times New Roman" w:cs="Times New Roman"/>
-                <w:sz w:val="24"/>
-                <w:szCs w:val="24"/>
-                <w:lang w:eastAsia="nl-NL"/>
-              </w:rPr>
-            </w:pPr>
-            <w:r>
-              <w:rPr>
-                <w:rFonts w:ascii="Montserrat" w:eastAsia="Times New Roman" w:hAnsi="Montserrat" w:cs="Times New Roman"/>
-                <w:b/>
-                <w:bCs/>
-                <w:color w:val="000000"/>
-                <w:lang w:eastAsia="nl-NL"/>
-              </w:rPr>
-              <w:t>Naam</w:t>
-            </w:r>
-          </w:p>
-        </w:tc>
-        <w:tc>
-          <w:tcPr>
-            <w:tcW w:w="7294" w:type="dxa"/>
-            <w:tcBorders>
-              <w:top w:val="single" w:sz="24" w:space="0" w:color="000000"/>
-              <w:bottom w:val="single" w:sz="8" w:space="0" w:color="000000"/>
-            </w:tcBorders>
-            <w:tcMar>
-              <w:top w:w="100" w:type="dxa"/>
-              <w:left w:w="100" w:type="dxa"/>
-              <w:bottom w:w="100" w:type="dxa"/>
-              <w:right w:w="100" w:type="dxa"/>
-            </w:tcMar>
-            <w:hideMark/>
-          </w:tcPr>
-          <w:p>
-            <w:pPr>
-              <w:spacing w:after="0" w:line="240" w:lineRule="auto"/>
-              <w:rPr>
-                <w:rFonts w:ascii="Times New Roman" w:eastAsia="Times New Roman" w:hAnsi="Times New Roman" w:cs="Times New Roman"/>
-                <w:sz w:val="24"/>
-                <w:szCs w:val="24"/>
-                <w:lang w:eastAsia="nl-NL"/>
-              </w:rPr>
-            </w:pPr>
-          </w:p>
-        </w:tc>
-      </w:tr>
-      <w:tr>
-        <w:tc>
-          <w:tcPr>
-            <w:tcW w:w="0" w:type="auto"/>
-            <w:tcBorders>
-              <w:top w:val="single" w:sz="8" w:space="0" w:color="434343"/>
-              <w:bottom w:val="single" w:sz="8" w:space="0" w:color="434343"/>
-            </w:tcBorders>
-            <w:tcMar>
-              <w:top w:w="100" w:type="dxa"/>
-              <w:left w:w="100" w:type="dxa"/>
-              <w:bottom w:w="100" w:type="dxa"/>
-              <w:right w:w="100" w:type="dxa"/>
-            </w:tcMar>
-            <w:hideMark/>
-          </w:tcPr>
-          <w:p>
-            <w:pPr>
-              <w:spacing w:after="0" w:line="240" w:lineRule="auto"/>
-              <w:rPr>
-                <w:rFonts w:ascii="Times New Roman" w:eastAsia="Times New Roman" w:hAnsi="Times New Roman" w:cs="Times New Roman"/>
-                <w:sz w:val="24"/>
-                <w:szCs w:val="24"/>
-                <w:lang w:eastAsia="nl-NL"/>
-              </w:rPr>
-            </w:pPr>
-            <w:r>
-              <w:rPr>
-                <w:rFonts w:ascii="Montserrat" w:eastAsia="Times New Roman" w:hAnsi="Montserrat" w:cs="Times New Roman"/>
-                <w:b/>
-                <w:bCs/>
-                <w:color w:val="000000"/>
-                <w:lang w:eastAsia="nl-NL"/>
-              </w:rPr>
-              <w:t>Samenvatting</w:t>
-            </w:r>
-          </w:p>
-        </w:tc>
-        <w:tc>
-          <w:tcPr>
-            <w:tcW w:w="7294" w:type="dxa"/>
-            <w:tcBorders>
-              <w:top w:val="single" w:sz="8" w:space="0" w:color="000000"/>
-              <w:bottom w:val="single" w:sz="8" w:space="0" w:color="434343"/>
-            </w:tcBorders>
-            <w:tcMar>
-              <w:top w:w="100" w:type="dxa"/>
-              <w:left w:w="100" w:type="dxa"/>
-              <w:bottom w:w="100" w:type="dxa"/>
-              <w:right w:w="100" w:type="dxa"/>
-            </w:tcMar>
-            <w:hideMark/>
-          </w:tcPr>
-          <w:p>
-            <w:pPr>
-              <w:spacing w:after="0" w:line="240" w:lineRule="auto"/>
-              <w:rPr>
-                <w:rFonts w:ascii="Times New Roman" w:eastAsia="Times New Roman" w:hAnsi="Times New Roman" w:cs="Times New Roman"/>
-                <w:sz w:val="24"/>
-                <w:szCs w:val="24"/>
-                <w:lang w:eastAsia="nl-NL"/>
-              </w:rPr>
-            </w:pPr>
-          </w:p>
-        </w:tc>
-      </w:tr>
-      <w:tr>
-        <w:tc>
-          <w:tcPr>
-            <w:tcW w:w="0" w:type="auto"/>
-            <w:tcBorders>
-              <w:top w:val="single" w:sz="8" w:space="0" w:color="434343"/>
-              <w:bottom w:val="single" w:sz="8" w:space="0" w:color="000000"/>
-            </w:tcBorders>
-            <w:tcMar>
-              <w:top w:w="100" w:type="dxa"/>
-              <w:left w:w="100" w:type="dxa"/>
-              <w:bottom w:w="100" w:type="dxa"/>
-              <w:right w:w="100" w:type="dxa"/>
-            </w:tcMar>
-            <w:hideMark/>
-          </w:tcPr>
-          <w:p>
-            <w:pPr>
-              <w:spacing w:after="0" w:line="240" w:lineRule="auto"/>
-              <w:rPr>
-                <w:rFonts w:ascii="Times New Roman" w:eastAsia="Times New Roman" w:hAnsi="Times New Roman" w:cs="Times New Roman"/>
-                <w:sz w:val="24"/>
-                <w:szCs w:val="24"/>
-                <w:lang w:eastAsia="nl-NL"/>
-              </w:rPr>
-            </w:pPr>
-            <w:r>
-              <w:rPr>
-                <w:rFonts w:ascii="Montserrat" w:eastAsia="Times New Roman" w:hAnsi="Montserrat" w:cs="Times New Roman"/>
-                <w:b/>
-                <w:bCs/>
-                <w:color w:val="000000"/>
-                <w:lang w:eastAsia="nl-NL"/>
-              </w:rPr>
-              <w:t>Actors</w:t>
-            </w:r>
-          </w:p>
-        </w:tc>
-        <w:tc>
-          <w:tcPr>
-            <w:tcW w:w="7294" w:type="dxa"/>
-            <w:tcBorders>
-              <w:top w:val="single" w:sz="8" w:space="0" w:color="434343"/>
-              <w:bottom w:val="single" w:sz="8" w:space="0" w:color="000000"/>
-            </w:tcBorders>
-            <w:tcMar>
-              <w:top w:w="100" w:type="dxa"/>
-              <w:left w:w="100" w:type="dxa"/>
-              <w:bottom w:w="100" w:type="dxa"/>
-              <w:right w:w="100" w:type="dxa"/>
-            </w:tcMar>
-            <w:hideMark/>
-          </w:tcPr>
-          <w:p>
-            <w:pPr>
-              <w:spacing w:after="0" w:line="240" w:lineRule="auto"/>
-              <w:rPr>
-                <w:rFonts w:ascii="Times New Roman" w:eastAsia="Times New Roman" w:hAnsi="Times New Roman" w:cs="Times New Roman"/>
-                <w:sz w:val="24"/>
-                <w:szCs w:val="24"/>
-                <w:lang w:eastAsia="nl-NL"/>
-              </w:rPr>
-            </w:pPr>
-          </w:p>
-        </w:tc>
-      </w:tr>
-      <w:tr>
-        <w:tc>
-          <w:tcPr>
-            <w:tcW w:w="0" w:type="auto"/>
-            <w:tcBorders>
-              <w:top w:val="single" w:sz="8" w:space="0" w:color="000000"/>
-              <w:bottom w:val="single" w:sz="8" w:space="0" w:color="000000"/>
-            </w:tcBorders>
-            <w:tcMar>
-              <w:top w:w="100" w:type="dxa"/>
-              <w:left w:w="100" w:type="dxa"/>
-              <w:bottom w:w="100" w:type="dxa"/>
-              <w:right w:w="100" w:type="dxa"/>
-            </w:tcMar>
-            <w:hideMark/>
-          </w:tcPr>
-          <w:p>
-            <w:pPr>
-              <w:spacing w:after="0" w:line="240" w:lineRule="auto"/>
-              <w:rPr>
-                <w:rFonts w:ascii="Times New Roman" w:eastAsia="Times New Roman" w:hAnsi="Times New Roman" w:cs="Times New Roman"/>
-                <w:sz w:val="24"/>
-                <w:szCs w:val="24"/>
-                <w:lang w:eastAsia="nl-NL"/>
-              </w:rPr>
-            </w:pPr>
-            <w:r>
-              <w:rPr>
-                <w:rFonts w:ascii="Montserrat" w:eastAsia="Times New Roman" w:hAnsi="Montserrat" w:cs="Times New Roman"/>
-                <w:b/>
-                <w:bCs/>
-                <w:color w:val="000000"/>
-                <w:lang w:eastAsia="nl-NL"/>
-              </w:rPr>
-              <w:t>Aannamen</w:t>
-            </w:r>
-          </w:p>
-        </w:tc>
-        <w:tc>
-          <w:tcPr>
-            <w:tcW w:w="7294" w:type="dxa"/>
-            <w:tcBorders>
-              <w:top w:val="single" w:sz="8" w:space="0" w:color="000000"/>
-              <w:bottom w:val="single" w:sz="8" w:space="0" w:color="000000"/>
-            </w:tcBorders>
-            <w:tcMar>
-              <w:top w:w="100" w:type="dxa"/>
-              <w:left w:w="100" w:type="dxa"/>
-              <w:bottom w:w="100" w:type="dxa"/>
-              <w:right w:w="100" w:type="dxa"/>
-            </w:tcMar>
-            <w:hideMark/>
-          </w:tcPr>
-          <w:p>
-            <w:pPr>
-              <w:spacing w:after="0" w:line="240" w:lineRule="auto"/>
-              <w:rPr>
-                <w:rFonts w:ascii="Times New Roman" w:eastAsia="Times New Roman" w:hAnsi="Times New Roman" w:cs="Times New Roman"/>
-                <w:sz w:val="24"/>
-                <w:szCs w:val="24"/>
-                <w:lang w:eastAsia="nl-NL"/>
-              </w:rPr>
-            </w:pPr>
-          </w:p>
-        </w:tc>
-      </w:tr>
-      <w:tr>
-        <w:tc>
-          <w:tcPr>
-            <w:tcW w:w="0" w:type="auto"/>
-            <w:tcBorders>
-              <w:top w:val="single" w:sz="8" w:space="0" w:color="000000"/>
-              <w:bottom w:val="single" w:sz="8" w:space="0" w:color="000000"/>
-            </w:tcBorders>
-            <w:tcMar>
-              <w:top w:w="100" w:type="dxa"/>
-              <w:left w:w="100" w:type="dxa"/>
-              <w:bottom w:w="100" w:type="dxa"/>
-              <w:right w:w="100" w:type="dxa"/>
-            </w:tcMar>
-            <w:hideMark/>
-          </w:tcPr>
-          <w:p>
-            <w:pPr>
-              <w:spacing w:after="0" w:line="240" w:lineRule="auto"/>
-              <w:rPr>
-                <w:rFonts w:ascii="Times New Roman" w:eastAsia="Times New Roman" w:hAnsi="Times New Roman" w:cs="Times New Roman"/>
-                <w:sz w:val="24"/>
-                <w:szCs w:val="24"/>
-                <w:lang w:eastAsia="nl-NL"/>
-              </w:rPr>
-            </w:pPr>
-            <w:r>
-              <w:rPr>
-                <w:rFonts w:ascii="Montserrat" w:eastAsia="Times New Roman" w:hAnsi="Montserrat" w:cs="Times New Roman"/>
-                <w:b/>
-                <w:bCs/>
-                <w:color w:val="000000"/>
-                <w:lang w:eastAsia="nl-NL"/>
-              </w:rPr>
-              <w:t>Omschrijving</w:t>
-            </w:r>
-          </w:p>
-        </w:tc>
-        <w:tc>
-          <w:tcPr>
-            <w:tcW w:w="7294" w:type="dxa"/>
-            <w:tcBorders>
-              <w:top w:val="single" w:sz="8" w:space="0" w:color="000000"/>
-              <w:bottom w:val="single" w:sz="8" w:space="0" w:color="000000"/>
-            </w:tcBorders>
-            <w:tcMar>
-              <w:top w:w="100" w:type="dxa"/>
-              <w:left w:w="100" w:type="dxa"/>
-              <w:bottom w:w="100" w:type="dxa"/>
-              <w:right w:w="100" w:type="dxa"/>
-            </w:tcMar>
-            <w:hideMark/>
-          </w:tcPr>
-          <w:p>
-            <w:pPr>
-              <w:spacing w:after="0" w:line="240" w:lineRule="auto"/>
-              <w:rPr>
-                <w:rFonts w:ascii="Times New Roman" w:eastAsia="Times New Roman" w:hAnsi="Times New Roman" w:cs="Times New Roman"/>
-                <w:sz w:val="24"/>
-                <w:szCs w:val="24"/>
-                <w:lang w:eastAsia="nl-NL"/>
-              </w:rPr>
-            </w:pPr>
-          </w:p>
-        </w:tc>
-      </w:tr>
-      <w:tr>
-        <w:tc>
-          <w:tcPr>
-            <w:tcW w:w="0" w:type="auto"/>
-            <w:tcBorders>
-              <w:top w:val="single" w:sz="8" w:space="0" w:color="000000"/>
-              <w:bottom w:val="single" w:sz="8" w:space="0" w:color="000000"/>
-            </w:tcBorders>
-            <w:tcMar>
-              <w:top w:w="100" w:type="dxa"/>
-              <w:left w:w="100" w:type="dxa"/>
-              <w:bottom w:w="100" w:type="dxa"/>
-              <w:right w:w="100" w:type="dxa"/>
-            </w:tcMar>
-            <w:hideMark/>
-          </w:tcPr>
-          <w:p>
-            <w:pPr>
-              <w:spacing w:after="0" w:line="240" w:lineRule="auto"/>
-              <w:rPr>
-                <w:rFonts w:ascii="Times New Roman" w:eastAsia="Times New Roman" w:hAnsi="Times New Roman" w:cs="Times New Roman"/>
-                <w:sz w:val="24"/>
-                <w:szCs w:val="24"/>
-                <w:lang w:eastAsia="nl-NL"/>
-              </w:rPr>
-            </w:pPr>
-            <w:r>
-              <w:rPr>
-                <w:rFonts w:ascii="Montserrat" w:eastAsia="Times New Roman" w:hAnsi="Montserrat" w:cs="Times New Roman"/>
-                <w:b/>
-                <w:bCs/>
-                <w:color w:val="000000"/>
-                <w:lang w:eastAsia="nl-NL"/>
-              </w:rPr>
-              <w:t>Uitzonderingen</w:t>
-            </w:r>
-          </w:p>
-        </w:tc>
-        <w:tc>
-          <w:tcPr>
-            <w:tcW w:w="7294" w:type="dxa"/>
-            <w:tcBorders>
-              <w:top w:val="single" w:sz="8" w:space="0" w:color="000000"/>
-              <w:bottom w:val="single" w:sz="8" w:space="0" w:color="000000"/>
-            </w:tcBorders>
-            <w:tcMar>
-              <w:top w:w="100" w:type="dxa"/>
-              <w:left w:w="100" w:type="dxa"/>
-              <w:bottom w:w="100" w:type="dxa"/>
-              <w:right w:w="100" w:type="dxa"/>
-            </w:tcMar>
-            <w:hideMark/>
-          </w:tcPr>
-          <w:p>
-            <w:pPr>
-              <w:spacing w:after="0" w:line="240" w:lineRule="auto"/>
-              <w:rPr>
-                <w:rFonts w:ascii="Times New Roman" w:eastAsia="Times New Roman" w:hAnsi="Times New Roman" w:cs="Times New Roman"/>
-                <w:sz w:val="24"/>
-                <w:szCs w:val="24"/>
-                <w:lang w:eastAsia="nl-NL"/>
-              </w:rPr>
-            </w:pPr>
-          </w:p>
-        </w:tc>
-      </w:tr>
-      <w:tr>
-        <w:tc>
-          <w:tcPr>
-            <w:tcW w:w="0" w:type="auto"/>
-            <w:tcBorders>
-              <w:top w:val="single" w:sz="8" w:space="0" w:color="000000"/>
-              <w:bottom w:val="single" w:sz="24" w:space="0" w:color="000000"/>
-            </w:tcBorders>
-            <w:tcMar>
-              <w:top w:w="100" w:type="dxa"/>
-              <w:left w:w="100" w:type="dxa"/>
-              <w:bottom w:w="100" w:type="dxa"/>
-              <w:right w:w="100" w:type="dxa"/>
-            </w:tcMar>
-            <w:hideMark/>
-          </w:tcPr>
-          <w:p>
-            <w:pPr>
-              <w:spacing w:after="0" w:line="240" w:lineRule="auto"/>
-              <w:rPr>
-                <w:rFonts w:ascii="Times New Roman" w:eastAsia="Times New Roman" w:hAnsi="Times New Roman" w:cs="Times New Roman"/>
-                <w:sz w:val="24"/>
-                <w:szCs w:val="24"/>
-                <w:lang w:eastAsia="nl-NL"/>
-              </w:rPr>
-            </w:pPr>
-            <w:r>
-              <w:rPr>
-                <w:rFonts w:ascii="Montserrat" w:eastAsia="Times New Roman" w:hAnsi="Montserrat" w:cs="Times New Roman"/>
-                <w:b/>
-                <w:bCs/>
-                <w:color w:val="000000"/>
-                <w:lang w:eastAsia="nl-NL"/>
-              </w:rPr>
-              <w:t>Resultaat</w:t>
-            </w:r>
-          </w:p>
-        </w:tc>
-        <w:tc>
-          <w:tcPr>
-            <w:tcW w:w="7294" w:type="dxa"/>
-            <w:tcBorders>
-              <w:top w:val="single" w:sz="8" w:space="0" w:color="000000"/>
-              <w:bottom w:val="single" w:sz="24" w:space="0" w:color="000000"/>
-            </w:tcBorders>
-            <w:tcMar>
-              <w:top w:w="100" w:type="dxa"/>
-              <w:left w:w="100" w:type="dxa"/>
-              <w:bottom w:w="100" w:type="dxa"/>
-              <w:right w:w="100" w:type="dxa"/>
-            </w:tcMar>
-            <w:hideMark/>
-          </w:tcPr>
-          <w:p>
-            <w:pPr>
-              <w:spacing w:after="0" w:line="240" w:lineRule="auto"/>
-              <w:rPr>
-                <w:rFonts w:ascii="Times New Roman" w:eastAsia="Times New Roman" w:hAnsi="Times New Roman" w:cs="Times New Roman"/>
-                <w:sz w:val="24"/>
-                <w:szCs w:val="24"/>
-                <w:lang w:eastAsia="nl-NL"/>
-              </w:rPr>
-            </w:pPr>
-          </w:p>
-        </w:tc>
-      </w:tr>
-    </w:tbl>
-    <w:p/>
-    <w:p/>
-    <w:p>
-      <w:pPr>
         <w:pStyle w:val="Kop2"/>
       </w:pPr>
-      <w:bookmarkStart w:id="7" w:name="_Toc1652044"/>
+      <w:bookmarkStart w:id="8" w:name="_Toc1652044"/>
       <w:r>
         <w:t>Test cases:</w:t>
       </w:r>
-      <w:bookmarkEnd w:id="7"/>
+      <w:bookmarkEnd w:id="8"/>
     </w:p>
     <w:tbl>
       <w:tblPr>
@@ -18243,7 +17908,6 @@
                 <w:szCs w:val="24"/>
                 <w:lang w:eastAsia="nl-NL"/>
               </w:rPr>
-              <w:lastRenderedPageBreak/>
               <w:t>W</w:t>
             </w:r>
             <w:r>
@@ -18337,18 +18001,7 @@
                 <w:szCs w:val="24"/>
                 <w:lang w:eastAsia="nl-NL"/>
               </w:rPr>
-              <w:lastRenderedPageBreak/>
-              <w:t xml:space="preserve">Account aangemaakt met de gebruikersnaam, Tim en het Wachtwoord, Wachtwoord. De </w:t>
-            </w:r>
-            <w:r>
-              <w:rPr>
-                <w:rFonts w:ascii="Times New Roman" w:eastAsia="Times New Roman" w:hAnsi="Times New Roman" w:cs="Times New Roman"/>
-                <w:sz w:val="24"/>
-                <w:szCs w:val="24"/>
-                <w:lang w:eastAsia="nl-NL"/>
-              </w:rPr>
-              <w:lastRenderedPageBreak/>
-              <w:t>gebruiker wordt vervolgens meteen ingelogd en komt op de hoofdpagina.</w:t>
+              <w:t>Account aangemaakt met de gebruikersnaam, Tim en het Wachtwoord, Wachtwoord. De gebruiker wordt vervolgens meteen ingelogd en komt op de hoofdpagina.</w:t>
             </w:r>
           </w:p>
         </w:tc>
@@ -18387,7 +18040,6 @@
                 <w:color w:val="000000"/>
                 <w:lang w:eastAsia="nl-NL"/>
               </w:rPr>
-              <w:lastRenderedPageBreak/>
               <w:t>TC02</w:t>
             </w:r>
           </w:p>
@@ -18966,6 +18618,7 @@
                 <w:color w:val="000000"/>
                 <w:lang w:eastAsia="nl-NL"/>
               </w:rPr>
+              <w:lastRenderedPageBreak/>
               <w:t>TC0</w:t>
             </w:r>
             <w:r>
@@ -20353,7 +20006,6 @@
                 <w:szCs w:val="24"/>
                 <w:lang w:eastAsia="nl-NL"/>
               </w:rPr>
-              <w:lastRenderedPageBreak/>
               <w:t>Datum laatste: 20-05-2020</w:t>
             </w:r>
           </w:p>
@@ -20487,7 +20139,6 @@
                 <w:szCs w:val="24"/>
                 <w:lang w:eastAsia="nl-NL"/>
               </w:rPr>
-              <w:lastRenderedPageBreak/>
               <w:t>De film is toegevoegd aan de lijst met films en aan de database.</w:t>
             </w:r>
           </w:p>
@@ -21082,6 +20733,7 @@
                 <w:szCs w:val="24"/>
                 <w:lang w:eastAsia="nl-NL"/>
               </w:rPr>
+              <w:lastRenderedPageBreak/>
               <w:t>Datum laatste: 20-05-2020</w:t>
             </w:r>
           </w:p>
@@ -21215,6 +20867,7 @@
                 <w:szCs w:val="24"/>
                 <w:lang w:eastAsia="nl-NL"/>
               </w:rPr>
+              <w:lastRenderedPageBreak/>
               <w:t>Er is al een film met dezelfde naam (TC08),</w:t>
             </w:r>
             <w:r>
@@ -22179,7 +21832,6 @@
                 <w:color w:val="000000"/>
                 <w:lang w:eastAsia="nl-NL"/>
               </w:rPr>
-              <w:lastRenderedPageBreak/>
               <w:t>TC13</w:t>
             </w:r>
           </w:p>
@@ -22940,6 +22592,7 @@
                 <w:color w:val="000000"/>
                 <w:lang w:eastAsia="nl-NL"/>
               </w:rPr>
+              <w:lastRenderedPageBreak/>
               <w:t>TC15</w:t>
             </w:r>
           </w:p>
@@ -24665,7 +24318,6 @@
                 <w:szCs w:val="24"/>
                 <w:lang w:eastAsia="nl-NL"/>
               </w:rPr>
-              <w:lastRenderedPageBreak/>
               <w:t>Er is al een film met dezelfde naam (</w:t>
             </w:r>
             <w:r>
@@ -24693,17 +24345,7 @@
                 <w:szCs w:val="24"/>
                 <w:lang w:eastAsia="nl-NL"/>
               </w:rPr>
-              <w:t xml:space="preserve">de film zal niet </w:t>
-            </w:r>
-            <w:r>
-              <w:rPr>
-                <w:rFonts w:ascii="Times New Roman" w:eastAsia="Times New Roman" w:hAnsi="Times New Roman" w:cs="Times New Roman"/>
-                <w:sz w:val="24"/>
-                <w:szCs w:val="24"/>
-                <w:lang w:eastAsia="nl-NL"/>
-              </w:rPr>
-              <w:lastRenderedPageBreak/>
-              <w:t>aangepast worden. De gebruiker krijgt een foutmelding en kan het opnieuw proberen.</w:t>
+              <w:t>de film zal niet aangepast worden. De gebruiker krijgt een foutmelding en kan het opnieuw proberen.</w:t>
             </w:r>
           </w:p>
         </w:tc>
@@ -25072,6 +24714,7 @@
                 <w:szCs w:val="24"/>
                 <w:lang w:eastAsia="nl-NL"/>
               </w:rPr>
+              <w:lastRenderedPageBreak/>
               <w:t>Type film:</w:t>
             </w:r>
             <w:r>
@@ -25165,6 +24808,7 @@
                 <w:szCs w:val="24"/>
                 <w:lang w:eastAsia="nl-NL"/>
               </w:rPr>
+              <w:lastRenderedPageBreak/>
               <w:t>De datum is, in het verleden en/of de datum voor de laatste draai is eerder dan de datum voor de eerste draai van de film. De gebruiker zal een foutmelding krijgen en kan het opnieuw proberen in te vullen.</w:t>
             </w:r>
           </w:p>
@@ -25274,7 +24918,36 @@
                 <w:szCs w:val="24"/>
                 <w:lang w:eastAsia="nl-NL"/>
               </w:rPr>
-              <w:t xml:space="preserve"> Een film aanpassen, verkeerde datum.</w:t>
+              <w:t xml:space="preserve"> Een film aanpassen, </w:t>
+            </w:r>
+            <w:r>
+              <w:rPr>
+                <w:rFonts w:ascii="Times New Roman" w:eastAsia="Times New Roman" w:hAnsi="Times New Roman" w:cs="Times New Roman"/>
+                <w:sz w:val="24"/>
+                <w:szCs w:val="24"/>
+                <w:lang w:eastAsia="nl-NL"/>
+              </w:rPr>
+              <w:t xml:space="preserve">geen </w:t>
+            </w:r>
+            <w:proofErr w:type="spellStart"/>
+            <w:r>
+              <w:rPr>
+                <w:rFonts w:ascii="Times New Roman" w:eastAsia="Times New Roman" w:hAnsi="Times New Roman" w:cs="Times New Roman"/>
+                <w:sz w:val="24"/>
+                <w:szCs w:val="24"/>
+                <w:lang w:eastAsia="nl-NL"/>
+              </w:rPr>
+              <w:t>admin</w:t>
+            </w:r>
+            <w:proofErr w:type="spellEnd"/>
+            <w:r>
+              <w:rPr>
+                <w:rFonts w:ascii="Times New Roman" w:eastAsia="Times New Roman" w:hAnsi="Times New Roman" w:cs="Times New Roman"/>
+                <w:sz w:val="24"/>
+                <w:szCs w:val="24"/>
+                <w:lang w:eastAsia="nl-NL"/>
+              </w:rPr>
+              <w:t>.</w:t>
             </w:r>
           </w:p>
           <w:p>
@@ -26363,7 +26036,6 @@
                 <w:color w:val="000000"/>
                 <w:lang w:eastAsia="nl-NL"/>
               </w:rPr>
-              <w:lastRenderedPageBreak/>
               <w:t>TC2</w:t>
             </w:r>
             <w:r>
@@ -26938,6 +26610,7 @@
                 <w:szCs w:val="24"/>
                 <w:lang w:eastAsia="nl-NL"/>
               </w:rPr>
+              <w:lastRenderedPageBreak/>
               <w:t xml:space="preserve">Zaal </w:t>
             </w:r>
             <w:proofErr w:type="spellStart"/>
@@ -27073,6 +26746,7 @@
                 <w:szCs w:val="24"/>
                 <w:lang w:eastAsia="nl-NL"/>
               </w:rPr>
+              <w:lastRenderedPageBreak/>
               <w:t>De draaitijden zullen niet toegevoegd worden aangezien de draaitijden in het verleden zijn. De gebruiker krijt een foutmelding en kan het opnieuw proberen.</w:t>
             </w:r>
           </w:p>
@@ -27862,7 +27536,6 @@
                 <w:color w:val="000000"/>
                 <w:lang w:eastAsia="nl-NL"/>
               </w:rPr>
-              <w:lastRenderedPageBreak/>
               <w:t>TC2</w:t>
             </w:r>
             <w:r>
@@ -28720,6 +28393,7 @@
                 <w:color w:val="000000"/>
                 <w:lang w:eastAsia="nl-NL"/>
               </w:rPr>
+              <w:lastRenderedPageBreak/>
               <w:t>TC2</w:t>
             </w:r>
             <w:r>
@@ -29974,7 +29648,6 @@
                 <w:szCs w:val="24"/>
                 <w:lang w:eastAsia="nl-NL"/>
               </w:rPr>
-              <w:lastRenderedPageBreak/>
               <w:t xml:space="preserve">Een taak </w:t>
             </w:r>
             <w:proofErr w:type="spellStart"/>
@@ -30030,7 +29703,6 @@
                 <w:szCs w:val="24"/>
                 <w:lang w:eastAsia="nl-NL"/>
               </w:rPr>
-              <w:lastRenderedPageBreak/>
               <w:t xml:space="preserve">De gebruiker is geen </w:t>
             </w:r>
             <w:proofErr w:type="spellStart"/>
@@ -30753,6 +30425,7 @@
                 <w:color w:val="000000"/>
                 <w:lang w:eastAsia="nl-NL"/>
               </w:rPr>
+              <w:lastRenderedPageBreak/>
               <w:t>TC36</w:t>
             </w:r>
           </w:p>
@@ -31792,7 +31465,6 @@
                 <w:szCs w:val="24"/>
                 <w:lang w:eastAsia="nl-NL"/>
               </w:rPr>
-              <w:lastRenderedPageBreak/>
               <w:t xml:space="preserve">Taak </w:t>
             </w:r>
             <w:proofErr w:type="spellStart"/>
@@ -31848,7 +31520,6 @@
                 <w:szCs w:val="24"/>
                 <w:lang w:eastAsia="nl-NL"/>
               </w:rPr>
-              <w:lastRenderedPageBreak/>
               <w:t xml:space="preserve">De gebruiker is geen </w:t>
             </w:r>
             <w:proofErr w:type="spellStart"/>
@@ -32596,6 +32267,7 @@
                 <w:color w:val="000000"/>
                 <w:lang w:eastAsia="nl-NL"/>
               </w:rPr>
+              <w:lastRenderedPageBreak/>
               <w:t>TC43</w:t>
             </w:r>
           </w:p>
@@ -33008,8 +32680,6 @@
               </w:rPr>
               <w:t xml:space="preserve"> dus de werknemer kan niet toegevoegd worden. De gebruiker zal een foutmelding krijgen.</w:t>
             </w:r>
-            <w:bookmarkStart w:id="8" w:name="_GoBack"/>
-            <w:bookmarkEnd w:id="8"/>
           </w:p>
         </w:tc>
       </w:tr>
@@ -33095,7 +32765,6 @@
         <w:rPr>
           <w:noProof/>
         </w:rPr>
-        <w:lastRenderedPageBreak/>
         <w:drawing>
           <wp:inline distT="0" distB="0" distL="0" distR="0" wp14:anchorId="4C6BDD76" wp14:editId="7629C388">
             <wp:extent cx="5928747" cy="2263140"/>
@@ -33158,6 +32827,7 @@
         <w:rPr>
           <w:noProof/>
         </w:rPr>
+        <w:lastRenderedPageBreak/>
         <w:drawing>
           <wp:inline distT="0" distB="0" distL="0" distR="0" wp14:anchorId="4CD00F73" wp14:editId="2D20ABB8">
             <wp:extent cx="3848100" cy="4436911"/>
@@ -33212,7 +32882,6 @@
         <w:rPr>
           <w:noProof/>
         </w:rPr>
-        <w:lastRenderedPageBreak/>
         <w:drawing>
           <wp:inline distT="0" distB="0" distL="0" distR="0" wp14:anchorId="0C704D99" wp14:editId="5B2779B7">
             <wp:extent cx="5760720" cy="2733040"/>
@@ -33258,6 +32927,7 @@
       </w:pPr>
       <w:bookmarkStart w:id="9" w:name="_Toc1652045"/>
       <w:r>
+        <w:lastRenderedPageBreak/>
         <w:t>Ontwerpfase:</w:t>
       </w:r>
       <w:bookmarkEnd w:id="9"/>
@@ -33347,6 +33017,7 @@
         <w:rPr>
           <w:noProof/>
         </w:rPr>
+        <w:lastRenderedPageBreak/>
         <w:drawing>
           <wp:inline distT="0" distB="0" distL="0" distR="0" wp14:anchorId="70FF7254" wp14:editId="508E2020">
             <wp:extent cx="3151804" cy="2614692"/>
@@ -33403,7 +33074,6 @@
       </w:pPr>
       <w:bookmarkStart w:id="11" w:name="_Toc1652047"/>
       <w:r>
-        <w:lastRenderedPageBreak/>
         <w:t>Klassendiagram:</w:t>
       </w:r>
       <w:bookmarkEnd w:id="11"/>
@@ -33418,6 +33088,7 @@
         <w:rPr>
           <w:noProof/>
         </w:rPr>
+        <w:lastRenderedPageBreak/>
         <w:drawing>
           <wp:inline distT="0" distB="0" distL="0" distR="0" wp14:anchorId="7A7B5423" wp14:editId="61411B13">
             <wp:extent cx="6110605" cy="4053840"/>
@@ -35151,7 +34822,7 @@
 </file>
 
 <file path=customXml/itemProps2.xml><?xml version="1.0" encoding="utf-8"?>
-<ds:datastoreItem xmlns:ds="http://schemas.openxmlformats.org/officeDocument/2006/customXml" ds:itemID="{B0B554B2-7E8C-43B5-A7E1-D54C6E62FA86}">
+<ds:datastoreItem xmlns:ds="http://schemas.openxmlformats.org/officeDocument/2006/customXml" ds:itemID="{2AE84FA7-33E0-4BC3-A2A3-302ECD8EB02A}">
   <ds:schemaRefs>
     <ds:schemaRef ds:uri="http://schemas.openxmlformats.org/officeDocument/2006/bibliography"/>
   </ds:schemaRefs>

</xml_diff>